<commit_message>
Object Detection Using RCNN and Faster RCNN
</commit_message>
<xml_diff>
--- a/Deep Learing for Images with Pytorch/Bounding boxes , Bounding boxes prediction.docx
+++ b/Deep Learing for Images with Pytorch/Bounding boxes , Bounding boxes prediction.docx
@@ -328,7 +328,7 @@
                     <pic:cNvPicPr/>
                   </pic:nvPicPr>
                   <pic:blipFill>
-                    <a:blip r:embed="rId4"/>
+                    <a:blip r:embed="rId6"/>
                     <a:stretch>
                       <a:fillRect/>
                     </a:stretch>
@@ -687,7 +687,7 @@
                     <pic:cNvPicPr/>
                   </pic:nvPicPr>
                   <pic:blipFill>
-                    <a:blip r:embed="rId5"/>
+                    <a:blip r:embed="rId7"/>
                     <a:stretch>
                       <a:fillRect/>
                     </a:stretch>
@@ -867,7 +867,7 @@
                     <pic:cNvPicPr/>
                   </pic:nvPicPr>
                   <pic:blipFill>
-                    <a:blip r:embed="rId6">
+                    <a:blip r:embed="rId8">
                       <a:extLst>
                         <a:ext uri="{28A0092B-C50C-407E-A947-70E740481C1C}">
                           <a14:useLocalDpi xmlns:a14="http://schemas.microsoft.com/office/drawing/2010/main" val="0"/>
@@ -1096,6 +1096,7 @@
       <w:r>
         <w:rPr>
           <w:rFonts w:ascii="Arial" w:eastAsia="Times New Roman" w:hAnsi="Arial" w:cs="Arial"/>
+          <w:noProof/>
           <w:color w:val="05192D"/>
           <w:kern w:val="0"/>
           <w:sz w:val="24"/>
@@ -1118,7 +1119,7 @@
                     <pic:cNvPicPr/>
                   </pic:nvPicPr>
                   <pic:blipFill>
-                    <a:blip r:embed="rId7"/>
+                    <a:blip r:embed="rId9"/>
                     <a:stretch>
                       <a:fillRect/>
                     </a:stretch>
@@ -1211,6 +1212,7 @@
       <w:r>
         <w:rPr>
           <w:rFonts w:ascii="Arial" w:eastAsia="Times New Roman" w:hAnsi="Arial" w:cs="Arial"/>
+          <w:noProof/>
           <w:color w:val="05192D"/>
           <w:kern w:val="0"/>
           <w:sz w:val="24"/>
@@ -1241,7 +1243,7 @@
                     <pic:cNvPicPr/>
                   </pic:nvPicPr>
                   <pic:blipFill>
-                    <a:blip r:embed="rId8">
+                    <a:blip r:embed="rId10">
                       <a:extLst>
                         <a:ext uri="{28A0092B-C50C-407E-A947-70E740481C1C}">
                           <a14:useLocalDpi xmlns:a14="http://schemas.microsoft.com/office/drawing/2010/main" val="0"/>
@@ -1691,6 +1693,7 @@
       <w:r>
         <w:rPr>
           <w:rFonts w:ascii="Arial" w:eastAsia="Times New Roman" w:hAnsi="Arial" w:cs="Arial"/>
+          <w:noProof/>
           <w:color w:val="05192D"/>
           <w:kern w:val="0"/>
           <w:sz w:val="24"/>
@@ -1713,7 +1716,7 @@
                     <pic:cNvPicPr/>
                   </pic:nvPicPr>
                   <pic:blipFill>
-                    <a:blip r:embed="rId9"/>
+                    <a:blip r:embed="rId11"/>
                     <a:stretch>
                       <a:fillRect/>
                     </a:stretch>
@@ -1802,6 +1805,7 @@
       <w:r>
         <w:rPr>
           <w:rFonts w:ascii="Arial" w:eastAsia="Times New Roman" w:hAnsi="Arial" w:cs="Arial"/>
+          <w:noProof/>
           <w:color w:val="05192D"/>
           <w:kern w:val="0"/>
           <w:sz w:val="24"/>
@@ -1832,7 +1836,7 @@
                     <pic:cNvPicPr/>
                   </pic:nvPicPr>
                   <pic:blipFill>
-                    <a:blip r:embed="rId10">
+                    <a:blip r:embed="rId12">
                       <a:extLst>
                         <a:ext uri="{28A0092B-C50C-407E-A947-70E740481C1C}">
                           <a14:useLocalDpi xmlns:a14="http://schemas.microsoft.com/office/drawing/2010/main" val="0"/>
@@ -2086,6 +2090,7 @@
       <w:r>
         <w:rPr>
           <w:rFonts w:ascii="Arial" w:eastAsia="Times New Roman" w:hAnsi="Arial" w:cs="Arial"/>
+          <w:noProof/>
           <w:color w:val="05192D"/>
           <w:kern w:val="0"/>
           <w:sz w:val="24"/>
@@ -2108,7 +2113,7 @@
                     <pic:cNvPicPr/>
                   </pic:nvPicPr>
                   <pic:blipFill>
-                    <a:blip r:embed="rId11"/>
+                    <a:blip r:embed="rId13"/>
                     <a:stretch>
                       <a:fillRect/>
                     </a:stretch>
@@ -2377,7 +2382,7 @@
                     <pic:cNvPicPr/>
                   </pic:nvPicPr>
                   <pic:blipFill>
-                    <a:blip r:embed="rId12">
+                    <a:blip r:embed="rId14">
                       <a:extLst>
                         <a:ext uri="{28A0092B-C50C-407E-A947-70E740481C1C}">
                           <a14:useLocalDpi xmlns:a14="http://schemas.microsoft.com/office/drawing/2010/main" val="0"/>
@@ -2431,8 +2436,3581 @@
     <w:p/>
     <w:p/>
     <w:p/>
-    <w:p/>
-    <w:p/>
+    <w:p>
+      <w:pPr>
+        <w:shd w:val="clear" w:color="auto" w:fill="F7F7FC"/>
+        <w:spacing w:after="0" w:line="240" w:lineRule="auto"/>
+        <w:outlineLvl w:val="1"/>
+        <w:rPr>
+          <w:rFonts w:ascii="Arial" w:eastAsia="Times New Roman" w:hAnsi="Arial" w:cs="Arial"/>
+          <w:b/>
+          <w:bCs/>
+          <w:color w:val="05192D"/>
+          <w:kern w:val="0"/>
+          <w:sz w:val="48"/>
+          <w:szCs w:val="48"/>
+          <w14:ligatures w14:val="none"/>
+        </w:rPr>
+      </w:pPr>
+      <w:r>
+        <w:rPr>
+          <w:rFonts w:ascii="Arial" w:eastAsia="Times New Roman" w:hAnsi="Arial" w:cs="Arial"/>
+          <w:b/>
+          <w:bCs/>
+          <w:color w:val="05192D"/>
+          <w:kern w:val="0"/>
+          <w:sz w:val="48"/>
+          <w:szCs w:val="48"/>
+          <w14:ligatures w14:val="none"/>
+        </w:rPr>
+        <w:lastRenderedPageBreak/>
+        <w:t>Object detection using R-CNN</w:t>
+      </w:r>
+    </w:p>
+    <w:p>
+      <w:pPr>
+        <w:shd w:val="clear" w:color="auto" w:fill="F7F7FC"/>
+        <w:spacing w:after="120" w:line="240" w:lineRule="auto"/>
+        <w:rPr>
+          <w:rFonts w:ascii="Arial" w:eastAsia="Times New Roman" w:hAnsi="Arial" w:cs="Arial"/>
+          <w:color w:val="05192D"/>
+          <w:kern w:val="0"/>
+          <w:sz w:val="24"/>
+          <w:szCs w:val="24"/>
+          <w14:ligatures w14:val="none"/>
+        </w:rPr>
+      </w:pPr>
+      <w:r>
+        <w:rPr>
+          <w:rFonts w:ascii="Arial" w:eastAsia="Times New Roman" w:hAnsi="Arial" w:cs="Arial"/>
+          <w:color w:val="05192D"/>
+          <w:kern w:val="0"/>
+          <w:sz w:val="24"/>
+          <w:szCs w:val="24"/>
+          <w14:ligatures w14:val="none"/>
+        </w:rPr>
+        <w:t>In this video, we will apply what we have learned about bounding boxes and detect objects using R-CNN models.</w:t>
+      </w:r>
+    </w:p>
+    <w:p>
+      <w:pPr>
+        <w:spacing w:after="0" w:line="240" w:lineRule="auto"/>
+        <w:outlineLvl w:val="1"/>
+        <w:rPr>
+          <w:rFonts w:ascii="Arial" w:eastAsia="Times New Roman" w:hAnsi="Arial" w:cs="Arial"/>
+          <w:b/>
+          <w:bCs/>
+          <w:color w:val="05192D"/>
+          <w:kern w:val="0"/>
+          <w:sz w:val="24"/>
+          <w:szCs w:val="24"/>
+          <w14:ligatures w14:val="none"/>
+        </w:rPr>
+      </w:pPr>
+      <w:r>
+        <w:rPr>
+          <w:rFonts w:ascii="Arial" w:eastAsia="Times New Roman" w:hAnsi="Arial" w:cs="Arial"/>
+          <w:b/>
+          <w:bCs/>
+          <w:color w:val="05192D"/>
+          <w:kern w:val="0"/>
+          <w:sz w:val="24"/>
+          <w:szCs w:val="24"/>
+          <w14:ligatures w14:val="none"/>
+        </w:rPr>
+        <w:t>Region-based CNN family: R-CNN</w:t>
+      </w:r>
+    </w:p>
+    <w:p>
+      <w:pPr>
+        <w:spacing w:after="0" w:line="240" w:lineRule="auto"/>
+        <w:rPr>
+          <w:rFonts w:ascii="Arial" w:eastAsia="Times New Roman" w:hAnsi="Arial" w:cs="Arial"/>
+          <w:color w:val="05192D"/>
+          <w:kern w:val="0"/>
+          <w:sz w:val="24"/>
+          <w:szCs w:val="24"/>
+          <w14:ligatures w14:val="none"/>
+        </w:rPr>
+      </w:pPr>
+      <w:r>
+        <w:rPr>
+          <w:rFonts w:ascii="Arial" w:eastAsia="Times New Roman" w:hAnsi="Arial" w:cs="Arial"/>
+          <w:color w:val="05192D"/>
+          <w:kern w:val="0"/>
+          <w:sz w:val="24"/>
+          <w:szCs w:val="24"/>
+          <w14:ligatures w14:val="none"/>
+        </w:rPr>
+        <w:t>R-CNN is a family of region-based convolutional models for object detection. These models consist of three modules. First, the R-CNN model generates many region proposals. These are potential bounding boxes that might contain objects.</w:t>
+      </w:r>
+    </w:p>
+    <w:p>
+      <w:pPr>
+        <w:numPr>
+          <w:ilvl w:val="0"/>
+          <w:numId w:val="1"/>
+        </w:numPr>
+        <w:spacing w:before="100" w:beforeAutospacing="1" w:after="100" w:afterAutospacing="1" w:line="240" w:lineRule="auto"/>
+        <w:rPr>
+          <w:rFonts w:ascii="Arial" w:eastAsia="Times New Roman" w:hAnsi="Arial" w:cs="Arial"/>
+          <w:color w:val="05192D"/>
+          <w:kern w:val="0"/>
+          <w:sz w:val="21"/>
+          <w:szCs w:val="21"/>
+          <w14:ligatures w14:val="none"/>
+        </w:rPr>
+      </w:pPr>
+      <w:r>
+        <w:rPr>
+          <w:rFonts w:ascii="Arial" w:eastAsia="Times New Roman" w:hAnsi="Arial" w:cs="Arial"/>
+          <w:color w:val="05192D"/>
+          <w:kern w:val="0"/>
+          <w:sz w:val="16"/>
+          <w:szCs w:val="16"/>
+          <w:vertAlign w:val="superscript"/>
+          <w14:ligatures w14:val="none"/>
+        </w:rPr>
+        <w:t>1</w:t>
+      </w:r>
+      <w:r>
+        <w:rPr>
+          <w:rFonts w:ascii="Arial" w:eastAsia="Times New Roman" w:hAnsi="Arial" w:cs="Arial"/>
+          <w:color w:val="05192D"/>
+          <w:kern w:val="0"/>
+          <w:sz w:val="21"/>
+          <w:szCs w:val="21"/>
+          <w14:ligatures w14:val="none"/>
+        </w:rPr>
+        <w:t> Citation: Jason Brownlee. 2019. Deep Learning for Computer Vision.</w:t>
+      </w:r>
+    </w:p>
+    <w:p>
+      <w:pPr>
+        <w:spacing w:after="0" w:line="240" w:lineRule="auto"/>
+        <w:rPr>
+          <w:rFonts w:ascii="Arial" w:eastAsia="Times New Roman" w:hAnsi="Arial" w:cs="Arial"/>
+          <w:color w:val="05192D"/>
+          <w:kern w:val="0"/>
+          <w:sz w:val="24"/>
+          <w:szCs w:val="24"/>
+          <w14:ligatures w14:val="none"/>
+        </w:rPr>
+      </w:pPr>
+      <w:r>
+        <w:rPr>
+          <w:rFonts w:ascii="Arial" w:eastAsia="Times New Roman" w:hAnsi="Arial" w:cs="Arial"/>
+          <w:color w:val="05192D"/>
+          <w:kern w:val="0"/>
+          <w:sz w:val="24"/>
+          <w:szCs w:val="24"/>
+          <w14:ligatures w14:val="none"/>
+        </w:rPr>
+        <w:t>The second module uses a convolutional neural network to extract features from each region.</w:t>
+      </w:r>
+    </w:p>
+    <w:p>
+      <w:pPr>
+        <w:numPr>
+          <w:ilvl w:val="0"/>
+          <w:numId w:val="2"/>
+        </w:numPr>
+        <w:spacing w:before="100" w:beforeAutospacing="1" w:after="100" w:afterAutospacing="1" w:line="240" w:lineRule="auto"/>
+        <w:rPr>
+          <w:rFonts w:ascii="Arial" w:eastAsia="Times New Roman" w:hAnsi="Arial" w:cs="Arial"/>
+          <w:color w:val="05192D"/>
+          <w:kern w:val="0"/>
+          <w:sz w:val="21"/>
+          <w:szCs w:val="21"/>
+          <w14:ligatures w14:val="none"/>
+        </w:rPr>
+      </w:pPr>
+      <w:r>
+        <w:rPr>
+          <w:rFonts w:ascii="Arial" w:eastAsia="Times New Roman" w:hAnsi="Arial" w:cs="Arial"/>
+          <w:color w:val="05192D"/>
+          <w:kern w:val="0"/>
+          <w:sz w:val="16"/>
+          <w:szCs w:val="16"/>
+          <w:vertAlign w:val="superscript"/>
+          <w14:ligatures w14:val="none"/>
+        </w:rPr>
+        <w:t>1</w:t>
+      </w:r>
+      <w:r>
+        <w:rPr>
+          <w:rFonts w:ascii="Arial" w:eastAsia="Times New Roman" w:hAnsi="Arial" w:cs="Arial"/>
+          <w:color w:val="05192D"/>
+          <w:kern w:val="0"/>
+          <w:sz w:val="21"/>
+          <w:szCs w:val="21"/>
+          <w14:ligatures w14:val="none"/>
+        </w:rPr>
+        <w:t> Citation: Jason Brownlee. 2019. Deep Learning for Computer Vision.</w:t>
+      </w:r>
+    </w:p>
+    <w:p>
+      <w:pPr>
+        <w:spacing w:after="0" w:line="240" w:lineRule="auto"/>
+        <w:rPr>
+          <w:rFonts w:ascii="Arial" w:eastAsia="Times New Roman" w:hAnsi="Arial" w:cs="Arial"/>
+          <w:color w:val="05192D"/>
+          <w:kern w:val="0"/>
+          <w:sz w:val="24"/>
+          <w:szCs w:val="24"/>
+          <w14:ligatures w14:val="none"/>
+        </w:rPr>
+      </w:pPr>
+      <w:r>
+        <w:rPr>
+          <w:rFonts w:ascii="Arial" w:eastAsia="Times New Roman" w:hAnsi="Arial" w:cs="Arial"/>
+          <w:color w:val="05192D"/>
+          <w:kern w:val="0"/>
+          <w:sz w:val="24"/>
+          <w:szCs w:val="24"/>
+          <w14:ligatures w14:val="none"/>
+        </w:rPr>
+        <w:t>In the third module, features from each region proposal are used to predict the class and bounding box for that region.</w:t>
+      </w:r>
+    </w:p>
+    <w:p>
+      <w:pPr>
+        <w:numPr>
+          <w:ilvl w:val="0"/>
+          <w:numId w:val="3"/>
+        </w:numPr>
+        <w:spacing w:before="100" w:beforeAutospacing="1" w:after="100" w:afterAutospacing="1" w:line="240" w:lineRule="auto"/>
+        <w:rPr>
+          <w:rFonts w:ascii="Arial" w:eastAsia="Times New Roman" w:hAnsi="Arial" w:cs="Arial"/>
+          <w:color w:val="05192D"/>
+          <w:kern w:val="0"/>
+          <w:sz w:val="21"/>
+          <w:szCs w:val="21"/>
+          <w14:ligatures w14:val="none"/>
+        </w:rPr>
+      </w:pPr>
+      <w:r>
+        <w:rPr>
+          <w:rFonts w:ascii="Arial" w:eastAsia="Times New Roman" w:hAnsi="Arial" w:cs="Arial"/>
+          <w:color w:val="05192D"/>
+          <w:kern w:val="0"/>
+          <w:sz w:val="16"/>
+          <w:szCs w:val="16"/>
+          <w:vertAlign w:val="superscript"/>
+          <w14:ligatures w14:val="none"/>
+        </w:rPr>
+        <w:t>1</w:t>
+      </w:r>
+      <w:r>
+        <w:rPr>
+          <w:rFonts w:ascii="Arial" w:eastAsia="Times New Roman" w:hAnsi="Arial" w:cs="Arial"/>
+          <w:color w:val="05192D"/>
+          <w:kern w:val="0"/>
+          <w:sz w:val="21"/>
+          <w:szCs w:val="21"/>
+          <w14:ligatures w14:val="none"/>
+        </w:rPr>
+        <w:t> Citation: Jason Brownlee. 2019. Deep Learning for Computer Vision.</w:t>
+      </w:r>
+    </w:p>
+    <w:p>
+      <w:pPr>
+        <w:spacing w:before="100" w:beforeAutospacing="1" w:after="100" w:afterAutospacing="1" w:line="240" w:lineRule="auto"/>
+        <w:rPr>
+          <w:rFonts w:ascii="Arial" w:eastAsia="Times New Roman" w:hAnsi="Arial" w:cs="Arial"/>
+          <w:color w:val="05192D"/>
+          <w:kern w:val="0"/>
+          <w:sz w:val="21"/>
+          <w:szCs w:val="21"/>
+          <w14:ligatures w14:val="none"/>
+        </w:rPr>
+      </w:pPr>
+      <w:r>
+        <w:rPr>
+          <w:rFonts w:ascii="Arial" w:eastAsia="Times New Roman" w:hAnsi="Arial" w:cs="Arial"/>
+          <w:color w:val="05192D"/>
+          <w:kern w:val="0"/>
+          <w:sz w:val="21"/>
+          <w:szCs w:val="21"/>
+          <w14:ligatures w14:val="none"/>
+        </w:rPr>
+        <w:drawing>
+          <wp:inline distT="0" distB="0" distL="0" distR="0" wp14:anchorId="301DEEF8" wp14:editId="10EE4389">
+            <wp:extent cx="4580375" cy="2631758"/>
+            <wp:effectExtent l="0" t="0" r="0" b="0"/>
+            <wp:docPr id="10" name="Picture 10"/>
+            <wp:cNvGraphicFramePr>
+              <a:graphicFrameLocks xmlns:a="http://schemas.openxmlformats.org/drawingml/2006/main" noChangeAspect="1"/>
+            </wp:cNvGraphicFramePr>
+            <a:graphic xmlns:a="http://schemas.openxmlformats.org/drawingml/2006/main">
+              <a:graphicData uri="http://schemas.openxmlformats.org/drawingml/2006/picture">
+                <pic:pic xmlns:pic="http://schemas.openxmlformats.org/drawingml/2006/picture">
+                  <pic:nvPicPr>
+                    <pic:cNvPr id="1" name=""/>
+                    <pic:cNvPicPr/>
+                  </pic:nvPicPr>
+                  <pic:blipFill>
+                    <a:blip r:embed="rId15"/>
+                    <a:stretch>
+                      <a:fillRect/>
+                    </a:stretch>
+                  </pic:blipFill>
+                  <pic:spPr>
+                    <a:xfrm>
+                      <a:off x="0" y="0"/>
+                      <a:ext cx="4590302" cy="2637462"/>
+                    </a:xfrm>
+                    <a:prstGeom prst="rect">
+                      <a:avLst/>
+                    </a:prstGeom>
+                  </pic:spPr>
+                </pic:pic>
+              </a:graphicData>
+            </a:graphic>
+          </wp:inline>
+        </w:drawing>
+      </w:r>
+    </w:p>
+    <w:p>
+      <w:pPr>
+        <w:spacing w:after="0" w:line="240" w:lineRule="auto"/>
+        <w:outlineLvl w:val="1"/>
+        <w:rPr>
+          <w:rFonts w:ascii="Arial" w:eastAsia="Times New Roman" w:hAnsi="Arial" w:cs="Arial"/>
+          <w:b/>
+          <w:bCs/>
+          <w:color w:val="FF0000"/>
+          <w:kern w:val="0"/>
+          <w:sz w:val="24"/>
+          <w:szCs w:val="24"/>
+          <w14:ligatures w14:val="none"/>
+        </w:rPr>
+      </w:pPr>
+      <w:r>
+        <w:rPr>
+          <w:rFonts w:ascii="Arial" w:eastAsia="Times New Roman" w:hAnsi="Arial" w:cs="Arial"/>
+          <w:b/>
+          <w:bCs/>
+          <w:color w:val="05192D"/>
+          <w:kern w:val="0"/>
+          <w:sz w:val="24"/>
+          <w:szCs w:val="24"/>
+          <w14:ligatures w14:val="none"/>
+        </w:rPr>
+        <w:t xml:space="preserve">R-CNN: </w:t>
+      </w:r>
+      <w:r>
+        <w:rPr>
+          <w:rFonts w:ascii="Arial" w:eastAsia="Times New Roman" w:hAnsi="Arial" w:cs="Arial"/>
+          <w:b/>
+          <w:bCs/>
+          <w:color w:val="FF0000"/>
+          <w:kern w:val="0"/>
+          <w:sz w:val="24"/>
+          <w:szCs w:val="24"/>
+          <w14:ligatures w14:val="none"/>
+        </w:rPr>
+        <w:t>backbone</w:t>
+      </w:r>
+    </w:p>
+    <w:p>
+      <w:pPr>
+        <w:spacing w:after="120" w:line="240" w:lineRule="auto"/>
+        <w:rPr>
+          <w:rFonts w:ascii="Arial" w:eastAsia="Times New Roman" w:hAnsi="Arial" w:cs="Arial"/>
+          <w:color w:val="05192D"/>
+          <w:kern w:val="0"/>
+          <w:sz w:val="24"/>
+          <w:szCs w:val="24"/>
+          <w14:ligatures w14:val="none"/>
+        </w:rPr>
+      </w:pPr>
+      <w:r>
+        <w:rPr>
+          <w:rFonts w:ascii="Arial" w:eastAsia="Times New Roman" w:hAnsi="Arial" w:cs="Arial"/>
+          <w:color w:val="05192D"/>
+          <w:kern w:val="0"/>
+          <w:sz w:val="24"/>
+          <w:szCs w:val="24"/>
+          <w14:ligatures w14:val="none"/>
+        </w:rPr>
+        <w:t>Using a pre-trained model as the backbone is a common strategy. The term backbone refers to the core CNN architecture responsible for feature extraction. The backbone consists of multiple layers of convolutions and pooling operations. These layers extract features for region proposal and object detection.</w:t>
+      </w:r>
+    </w:p>
+    <w:p>
+      <w:pPr>
+        <w:spacing w:after="120" w:line="240" w:lineRule="auto"/>
+        <w:rPr>
+          <w:rFonts w:ascii="Arial" w:eastAsia="Times New Roman" w:hAnsi="Arial" w:cs="Arial"/>
+          <w:color w:val="05192D"/>
+          <w:kern w:val="0"/>
+          <w:sz w:val="24"/>
+          <w:szCs w:val="24"/>
+          <w14:ligatures w14:val="none"/>
+        </w:rPr>
+      </w:pPr>
+      <w:r>
+        <w:rPr>
+          <w:rFonts w:ascii="Arial" w:eastAsia="Times New Roman" w:hAnsi="Arial" w:cs="Arial"/>
+          <w:color w:val="05192D"/>
+          <w:kern w:val="0"/>
+          <w:sz w:val="24"/>
+          <w:szCs w:val="24"/>
+          <w14:ligatures w14:val="none"/>
+        </w:rPr>
+        <w:lastRenderedPageBreak/>
+        <w:drawing>
+          <wp:inline distT="0" distB="0" distL="0" distR="0" wp14:anchorId="55D2DCEC" wp14:editId="200ED921">
+            <wp:extent cx="5072332" cy="2267918"/>
+            <wp:effectExtent l="0" t="0" r="0" b="0"/>
+            <wp:docPr id="11" name="Picture 11"/>
+            <wp:cNvGraphicFramePr>
+              <a:graphicFrameLocks xmlns:a="http://schemas.openxmlformats.org/drawingml/2006/main" noChangeAspect="1"/>
+            </wp:cNvGraphicFramePr>
+            <a:graphic xmlns:a="http://schemas.openxmlformats.org/drawingml/2006/main">
+              <a:graphicData uri="http://schemas.openxmlformats.org/drawingml/2006/picture">
+                <pic:pic xmlns:pic="http://schemas.openxmlformats.org/drawingml/2006/picture">
+                  <pic:nvPicPr>
+                    <pic:cNvPr id="1" name=""/>
+                    <pic:cNvPicPr/>
+                  </pic:nvPicPr>
+                  <pic:blipFill>
+                    <a:blip r:embed="rId16"/>
+                    <a:stretch>
+                      <a:fillRect/>
+                    </a:stretch>
+                  </pic:blipFill>
+                  <pic:spPr>
+                    <a:xfrm>
+                      <a:off x="0" y="0"/>
+                      <a:ext cx="5085791" cy="2273936"/>
+                    </a:xfrm>
+                    <a:prstGeom prst="rect">
+                      <a:avLst/>
+                    </a:prstGeom>
+                  </pic:spPr>
+                </pic:pic>
+              </a:graphicData>
+            </a:graphic>
+          </wp:inline>
+        </w:drawing>
+      </w:r>
+    </w:p>
+    <w:p>
+      <w:pPr>
+        <w:spacing w:after="0" w:line="240" w:lineRule="auto"/>
+        <w:outlineLvl w:val="1"/>
+        <w:rPr>
+          <w:rFonts w:ascii="Arial" w:eastAsia="Times New Roman" w:hAnsi="Arial" w:cs="Arial"/>
+          <w:b/>
+          <w:bCs/>
+          <w:color w:val="05192D"/>
+          <w:kern w:val="0"/>
+          <w:sz w:val="24"/>
+          <w:szCs w:val="24"/>
+          <w14:ligatures w14:val="none"/>
+        </w:rPr>
+      </w:pPr>
+      <w:r>
+        <w:rPr>
+          <w:rFonts w:ascii="Arial" w:eastAsia="Times New Roman" w:hAnsi="Arial" w:cs="Arial"/>
+          <w:b/>
+          <w:bCs/>
+          <w:color w:val="05192D"/>
+          <w:kern w:val="0"/>
+          <w:sz w:val="24"/>
+          <w:szCs w:val="24"/>
+          <w14:ligatures w14:val="none"/>
+        </w:rPr>
+        <w:t xml:space="preserve">R-CNN: backbone with </w:t>
+      </w:r>
+      <w:proofErr w:type="spellStart"/>
+      <w:r>
+        <w:rPr>
+          <w:rFonts w:ascii="Arial" w:eastAsia="Times New Roman" w:hAnsi="Arial" w:cs="Arial"/>
+          <w:b/>
+          <w:bCs/>
+          <w:color w:val="05192D"/>
+          <w:kern w:val="0"/>
+          <w:sz w:val="24"/>
+          <w:szCs w:val="24"/>
+          <w14:ligatures w14:val="none"/>
+        </w:rPr>
+        <w:t>PyTorch</w:t>
+      </w:r>
+      <w:proofErr w:type="spellEnd"/>
+    </w:p>
+    <w:p>
+      <w:pPr>
+        <w:spacing w:after="120" w:line="240" w:lineRule="auto"/>
+        <w:rPr>
+          <w:rFonts w:ascii="Arial" w:eastAsia="Times New Roman" w:hAnsi="Arial" w:cs="Arial"/>
+          <w:color w:val="05192D"/>
+          <w:kern w:val="0"/>
+          <w:sz w:val="24"/>
+          <w:szCs w:val="24"/>
+          <w14:ligatures w14:val="none"/>
+        </w:rPr>
+      </w:pPr>
+      <w:r>
+        <w:rPr>
+          <w:rFonts w:ascii="Arial" w:eastAsia="Times New Roman" w:hAnsi="Arial" w:cs="Arial"/>
+          <w:color w:val="05192D"/>
+          <w:kern w:val="0"/>
+          <w:sz w:val="24"/>
+          <w:szCs w:val="24"/>
+          <w14:ligatures w14:val="none"/>
+        </w:rPr>
+        <w:t>Let's use the backbone from the pre-trained classification model called VGG16. We import torch-dot-</w:t>
+      </w:r>
+      <w:proofErr w:type="spellStart"/>
+      <w:r>
+        <w:rPr>
+          <w:rFonts w:ascii="Arial" w:eastAsia="Times New Roman" w:hAnsi="Arial" w:cs="Arial"/>
+          <w:color w:val="05192D"/>
+          <w:kern w:val="0"/>
+          <w:sz w:val="24"/>
+          <w:szCs w:val="24"/>
+          <w14:ligatures w14:val="none"/>
+        </w:rPr>
+        <w:t>nn</w:t>
+      </w:r>
+      <w:proofErr w:type="spellEnd"/>
+      <w:r>
+        <w:rPr>
+          <w:rFonts w:ascii="Arial" w:eastAsia="Times New Roman" w:hAnsi="Arial" w:cs="Arial"/>
+          <w:color w:val="05192D"/>
+          <w:kern w:val="0"/>
+          <w:sz w:val="24"/>
+          <w:szCs w:val="24"/>
+          <w14:ligatures w14:val="none"/>
+        </w:rPr>
+        <w:t xml:space="preserve"> and the VGG16 model together with weights from </w:t>
+      </w:r>
+      <w:proofErr w:type="spellStart"/>
+      <w:r>
+        <w:rPr>
+          <w:rFonts w:ascii="Arial" w:eastAsia="Times New Roman" w:hAnsi="Arial" w:cs="Arial"/>
+          <w:color w:val="05192D"/>
+          <w:kern w:val="0"/>
+          <w:sz w:val="24"/>
+          <w:szCs w:val="24"/>
+          <w14:ligatures w14:val="none"/>
+        </w:rPr>
+        <w:t>torchvision</w:t>
+      </w:r>
+      <w:proofErr w:type="spellEnd"/>
+      <w:r>
+        <w:rPr>
+          <w:rFonts w:ascii="Arial" w:eastAsia="Times New Roman" w:hAnsi="Arial" w:cs="Arial"/>
+          <w:color w:val="05192D"/>
+          <w:kern w:val="0"/>
+          <w:sz w:val="24"/>
+          <w:szCs w:val="24"/>
+          <w14:ligatures w14:val="none"/>
+        </w:rPr>
+        <w:t>-dot-</w:t>
+      </w:r>
+      <w:proofErr w:type="gramStart"/>
+      <w:r>
+        <w:rPr>
+          <w:rFonts w:ascii="Arial" w:eastAsia="Times New Roman" w:hAnsi="Arial" w:cs="Arial"/>
+          <w:color w:val="05192D"/>
+          <w:kern w:val="0"/>
+          <w:sz w:val="24"/>
+          <w:szCs w:val="24"/>
+          <w14:ligatures w14:val="none"/>
+        </w:rPr>
+        <w:t>models, and</w:t>
+      </w:r>
+      <w:proofErr w:type="gramEnd"/>
+      <w:r>
+        <w:rPr>
+          <w:rFonts w:ascii="Arial" w:eastAsia="Times New Roman" w:hAnsi="Arial" w:cs="Arial"/>
+          <w:color w:val="05192D"/>
+          <w:kern w:val="0"/>
+          <w:sz w:val="24"/>
+          <w:szCs w:val="24"/>
+          <w14:ligatures w14:val="none"/>
+        </w:rPr>
+        <w:t xml:space="preserve"> initialize the model with default pre-trained weights. The VGG model has a features block, a pooling layer for size reduction, and a classifier block with fully connected layers.</w:t>
+      </w:r>
+    </w:p>
+    <w:p>
+      <w:pPr>
+        <w:spacing w:after="120" w:line="240" w:lineRule="auto"/>
+        <w:rPr>
+          <w:rFonts w:ascii="Arial" w:eastAsia="Times New Roman" w:hAnsi="Arial" w:cs="Arial"/>
+          <w:color w:val="05192D"/>
+          <w:kern w:val="0"/>
+          <w:sz w:val="24"/>
+          <w:szCs w:val="24"/>
+          <w14:ligatures w14:val="none"/>
+        </w:rPr>
+      </w:pPr>
+      <w:r>
+        <w:rPr>
+          <w:rFonts w:ascii="Arial" w:eastAsia="Times New Roman" w:hAnsi="Arial" w:cs="Arial"/>
+          <w:color w:val="05192D"/>
+          <w:kern w:val="0"/>
+          <w:sz w:val="24"/>
+          <w:szCs w:val="24"/>
+          <w14:ligatures w14:val="none"/>
+        </w:rPr>
+        <w:drawing>
+          <wp:inline distT="0" distB="0" distL="0" distR="0" wp14:anchorId="58ECE370" wp14:editId="466677C9">
+            <wp:extent cx="5943600" cy="2362200"/>
+            <wp:effectExtent l="0" t="0" r="0" b="0"/>
+            <wp:docPr id="12" name="Picture 12"/>
+            <wp:cNvGraphicFramePr>
+              <a:graphicFrameLocks xmlns:a="http://schemas.openxmlformats.org/drawingml/2006/main" noChangeAspect="1"/>
+            </wp:cNvGraphicFramePr>
+            <a:graphic xmlns:a="http://schemas.openxmlformats.org/drawingml/2006/main">
+              <a:graphicData uri="http://schemas.openxmlformats.org/drawingml/2006/picture">
+                <pic:pic xmlns:pic="http://schemas.openxmlformats.org/drawingml/2006/picture">
+                  <pic:nvPicPr>
+                    <pic:cNvPr id="1" name=""/>
+                    <pic:cNvPicPr/>
+                  </pic:nvPicPr>
+                  <pic:blipFill>
+                    <a:blip r:embed="rId17"/>
+                    <a:stretch>
+                      <a:fillRect/>
+                    </a:stretch>
+                  </pic:blipFill>
+                  <pic:spPr>
+                    <a:xfrm>
+                      <a:off x="0" y="0"/>
+                      <a:ext cx="5943600" cy="2362200"/>
+                    </a:xfrm>
+                    <a:prstGeom prst="rect">
+                      <a:avLst/>
+                    </a:prstGeom>
+                  </pic:spPr>
+                </pic:pic>
+              </a:graphicData>
+            </a:graphic>
+          </wp:inline>
+        </w:drawing>
+      </w:r>
+    </w:p>
+    <w:p>
+      <w:pPr>
+        <w:spacing w:after="120" w:line="240" w:lineRule="auto"/>
+        <w:rPr>
+          <w:rFonts w:ascii="Arial" w:eastAsia="Times New Roman" w:hAnsi="Arial" w:cs="Arial"/>
+          <w:color w:val="05192D"/>
+          <w:kern w:val="0"/>
+          <w:sz w:val="24"/>
+          <w:szCs w:val="24"/>
+          <w14:ligatures w14:val="none"/>
+        </w:rPr>
+      </w:pPr>
+      <w:r>
+        <w:rPr>
+          <w:rFonts w:ascii="Arial" w:eastAsia="Times New Roman" w:hAnsi="Arial" w:cs="Arial"/>
+          <w:color w:val="05192D"/>
+          <w:kern w:val="0"/>
+          <w:sz w:val="24"/>
+          <w:szCs w:val="24"/>
+          <w14:ligatures w14:val="none"/>
+        </w:rPr>
+        <w:t>Our goal is to re-use only the features block from the pre-trained VGG model. The dot-features attribute provides access to these convolutional layers.</w:t>
+      </w:r>
+    </w:p>
+    <w:p>
+      <w:pPr>
+        <w:spacing w:after="120" w:line="240" w:lineRule="auto"/>
+        <w:rPr>
+          <w:rFonts w:ascii="Arial" w:eastAsia="Times New Roman" w:hAnsi="Arial" w:cs="Arial"/>
+          <w:color w:val="05192D"/>
+          <w:kern w:val="0"/>
+          <w:sz w:val="24"/>
+          <w:szCs w:val="24"/>
+          <w14:ligatures w14:val="none"/>
+        </w:rPr>
+      </w:pPr>
+      <w:r>
+        <w:rPr>
+          <w:rFonts w:ascii="Arial" w:eastAsia="Times New Roman" w:hAnsi="Arial" w:cs="Arial"/>
+          <w:color w:val="05192D"/>
+          <w:kern w:val="0"/>
+          <w:sz w:val="24"/>
+          <w:szCs w:val="24"/>
+          <w14:ligatures w14:val="none"/>
+        </w:rPr>
+        <w:t>The children method returns all layers of the features block.</w:t>
+      </w:r>
+    </w:p>
+    <w:p>
+      <w:pPr>
+        <w:spacing w:after="120" w:line="240" w:lineRule="auto"/>
+        <w:rPr>
+          <w:rFonts w:ascii="Arial" w:eastAsia="Times New Roman" w:hAnsi="Arial" w:cs="Arial"/>
+          <w:color w:val="05192D"/>
+          <w:kern w:val="0"/>
+          <w:sz w:val="24"/>
+          <w:szCs w:val="24"/>
+          <w14:ligatures w14:val="none"/>
+        </w:rPr>
+      </w:pPr>
+      <w:r>
+        <w:rPr>
+          <w:rFonts w:ascii="Arial" w:eastAsia="Times New Roman" w:hAnsi="Arial" w:cs="Arial"/>
+          <w:color w:val="05192D"/>
+          <w:kern w:val="0"/>
+          <w:sz w:val="24"/>
+          <w:szCs w:val="24"/>
+          <w14:ligatures w14:val="none"/>
+        </w:rPr>
+        <w:drawing>
+          <wp:anchor distT="0" distB="0" distL="114300" distR="114300" simplePos="0" relativeHeight="251663360" behindDoc="0" locked="0" layoutInCell="1" allowOverlap="1" wp14:anchorId="3D156AEB" wp14:editId="138B23C2">
+            <wp:simplePos x="0" y="0"/>
+            <wp:positionH relativeFrom="column">
+              <wp:posOffset>335</wp:posOffset>
+            </wp:positionH>
+            <wp:positionV relativeFrom="paragraph">
+              <wp:posOffset>101696</wp:posOffset>
+            </wp:positionV>
+            <wp:extent cx="4821672" cy="2333566"/>
+            <wp:effectExtent l="0" t="0" r="0" b="0"/>
+            <wp:wrapNone/>
+            <wp:docPr id="13" name="Picture 13"/>
+            <wp:cNvGraphicFramePr>
+              <a:graphicFrameLocks xmlns:a="http://schemas.openxmlformats.org/drawingml/2006/main" noChangeAspect="1"/>
+            </wp:cNvGraphicFramePr>
+            <a:graphic xmlns:a="http://schemas.openxmlformats.org/drawingml/2006/main">
+              <a:graphicData uri="http://schemas.openxmlformats.org/drawingml/2006/picture">
+                <pic:pic xmlns:pic="http://schemas.openxmlformats.org/drawingml/2006/picture">
+                  <pic:nvPicPr>
+                    <pic:cNvPr id="1" name=""/>
+                    <pic:cNvPicPr/>
+                  </pic:nvPicPr>
+                  <pic:blipFill>
+                    <a:blip r:embed="rId18" cstate="print">
+                      <a:extLst>
+                        <a:ext uri="{28A0092B-C50C-407E-A947-70E740481C1C}">
+                          <a14:useLocalDpi xmlns:a14="http://schemas.microsoft.com/office/drawing/2010/main" val="0"/>
+                        </a:ext>
+                      </a:extLst>
+                    </a:blip>
+                    <a:stretch>
+                      <a:fillRect/>
+                    </a:stretch>
+                  </pic:blipFill>
+                  <pic:spPr>
+                    <a:xfrm>
+                      <a:off x="0" y="0"/>
+                      <a:ext cx="4821672" cy="2333566"/>
+                    </a:xfrm>
+                    <a:prstGeom prst="rect">
+                      <a:avLst/>
+                    </a:prstGeom>
+                  </pic:spPr>
+                </pic:pic>
+              </a:graphicData>
+            </a:graphic>
+            <wp14:sizeRelH relativeFrom="margin">
+              <wp14:pctWidth>0</wp14:pctWidth>
+            </wp14:sizeRelH>
+            <wp14:sizeRelV relativeFrom="margin">
+              <wp14:pctHeight>0</wp14:pctHeight>
+            </wp14:sizeRelV>
+          </wp:anchor>
+        </w:drawing>
+      </w:r>
+    </w:p>
+    <w:p>
+      <w:pPr>
+        <w:spacing w:after="120" w:line="240" w:lineRule="auto"/>
+        <w:rPr>
+          <w:rFonts w:ascii="Arial" w:eastAsia="Times New Roman" w:hAnsi="Arial" w:cs="Arial"/>
+          <w:color w:val="05192D"/>
+          <w:kern w:val="0"/>
+          <w:sz w:val="24"/>
+          <w:szCs w:val="24"/>
+          <w14:ligatures w14:val="none"/>
+        </w:rPr>
+      </w:pPr>
+    </w:p>
+    <w:p>
+      <w:pPr>
+        <w:spacing w:after="120" w:line="240" w:lineRule="auto"/>
+        <w:rPr>
+          <w:rFonts w:ascii="Arial" w:eastAsia="Times New Roman" w:hAnsi="Arial" w:cs="Arial"/>
+          <w:color w:val="05192D"/>
+          <w:kern w:val="0"/>
+          <w:sz w:val="24"/>
+          <w:szCs w:val="24"/>
+          <w14:ligatures w14:val="none"/>
+        </w:rPr>
+      </w:pPr>
+    </w:p>
+    <w:p>
+      <w:pPr>
+        <w:spacing w:after="120" w:line="240" w:lineRule="auto"/>
+        <w:rPr>
+          <w:rFonts w:ascii="Arial" w:eastAsia="Times New Roman" w:hAnsi="Arial" w:cs="Arial"/>
+          <w:color w:val="05192D"/>
+          <w:kern w:val="0"/>
+          <w:sz w:val="24"/>
+          <w:szCs w:val="24"/>
+          <w14:ligatures w14:val="none"/>
+        </w:rPr>
+      </w:pPr>
+    </w:p>
+    <w:p>
+      <w:pPr>
+        <w:spacing w:after="120" w:line="240" w:lineRule="auto"/>
+        <w:rPr>
+          <w:rFonts w:ascii="Arial" w:eastAsia="Times New Roman" w:hAnsi="Arial" w:cs="Arial"/>
+          <w:color w:val="05192D"/>
+          <w:kern w:val="0"/>
+          <w:sz w:val="24"/>
+          <w:szCs w:val="24"/>
+          <w14:ligatures w14:val="none"/>
+        </w:rPr>
+      </w:pPr>
+    </w:p>
+    <w:p>
+      <w:pPr>
+        <w:spacing w:after="120" w:line="240" w:lineRule="auto"/>
+        <w:rPr>
+          <w:rFonts w:ascii="Arial" w:eastAsia="Times New Roman" w:hAnsi="Arial" w:cs="Arial"/>
+          <w:color w:val="05192D"/>
+          <w:kern w:val="0"/>
+          <w:sz w:val="24"/>
+          <w:szCs w:val="24"/>
+          <w14:ligatures w14:val="none"/>
+        </w:rPr>
+      </w:pPr>
+    </w:p>
+    <w:p>
+      <w:pPr>
+        <w:spacing w:after="120" w:line="240" w:lineRule="auto"/>
+        <w:rPr>
+          <w:rFonts w:ascii="Arial" w:eastAsia="Times New Roman" w:hAnsi="Arial" w:cs="Arial"/>
+          <w:color w:val="05192D"/>
+          <w:kern w:val="0"/>
+          <w:sz w:val="24"/>
+          <w:szCs w:val="24"/>
+          <w14:ligatures w14:val="none"/>
+        </w:rPr>
+      </w:pPr>
+      <w:r>
+        <w:rPr>
+          <w:rFonts w:ascii="Arial" w:eastAsia="Times New Roman" w:hAnsi="Arial" w:cs="Arial"/>
+          <w:color w:val="05192D"/>
+          <w:kern w:val="0"/>
+          <w:sz w:val="24"/>
+          <w:szCs w:val="24"/>
+          <w14:ligatures w14:val="none"/>
+        </w:rPr>
+        <w:lastRenderedPageBreak/>
+        <w:t>To extract the backbone, we convert all layers from the features block into a list and pass to a new sequential block.</w:t>
+      </w:r>
+    </w:p>
+    <w:p>
+      <w:pPr>
+        <w:spacing w:after="120" w:line="240" w:lineRule="auto"/>
+        <w:rPr>
+          <w:rFonts w:ascii="Arial" w:eastAsia="Times New Roman" w:hAnsi="Arial" w:cs="Arial"/>
+          <w:color w:val="05192D"/>
+          <w:kern w:val="0"/>
+          <w:sz w:val="24"/>
+          <w:szCs w:val="24"/>
+          <w14:ligatures w14:val="none"/>
+        </w:rPr>
+      </w:pPr>
+      <w:r>
+        <w:rPr>
+          <w:rFonts w:ascii="Arial" w:eastAsia="Times New Roman" w:hAnsi="Arial" w:cs="Arial"/>
+          <w:color w:val="05192D"/>
+          <w:kern w:val="0"/>
+          <w:sz w:val="24"/>
+          <w:szCs w:val="24"/>
+          <w14:ligatures w14:val="none"/>
+        </w:rPr>
+        <w:drawing>
+          <wp:inline distT="0" distB="0" distL="0" distR="0" wp14:anchorId="2E902CBE" wp14:editId="0273D0D6">
+            <wp:extent cx="5943600" cy="2840990"/>
+            <wp:effectExtent l="0" t="0" r="0" b="0"/>
+            <wp:docPr id="14" name="Picture 14"/>
+            <wp:cNvGraphicFramePr>
+              <a:graphicFrameLocks xmlns:a="http://schemas.openxmlformats.org/drawingml/2006/main" noChangeAspect="1"/>
+            </wp:cNvGraphicFramePr>
+            <a:graphic xmlns:a="http://schemas.openxmlformats.org/drawingml/2006/main">
+              <a:graphicData uri="http://schemas.openxmlformats.org/drawingml/2006/picture">
+                <pic:pic xmlns:pic="http://schemas.openxmlformats.org/drawingml/2006/picture">
+                  <pic:nvPicPr>
+                    <pic:cNvPr id="1" name=""/>
+                    <pic:cNvPicPr/>
+                  </pic:nvPicPr>
+                  <pic:blipFill>
+                    <a:blip r:embed="rId19"/>
+                    <a:stretch>
+                      <a:fillRect/>
+                    </a:stretch>
+                  </pic:blipFill>
+                  <pic:spPr>
+                    <a:xfrm>
+                      <a:off x="0" y="0"/>
+                      <a:ext cx="5943600" cy="2840990"/>
+                    </a:xfrm>
+                    <a:prstGeom prst="rect">
+                      <a:avLst/>
+                    </a:prstGeom>
+                  </pic:spPr>
+                </pic:pic>
+              </a:graphicData>
+            </a:graphic>
+          </wp:inline>
+        </w:drawing>
+      </w:r>
+    </w:p>
+    <w:p>
+      <w:pPr>
+        <w:spacing w:after="0" w:line="240" w:lineRule="auto"/>
+        <w:outlineLvl w:val="1"/>
+        <w:rPr>
+          <w:rFonts w:ascii="Arial" w:eastAsia="Times New Roman" w:hAnsi="Arial" w:cs="Arial"/>
+          <w:b/>
+          <w:bCs/>
+          <w:color w:val="05192D"/>
+          <w:kern w:val="0"/>
+          <w:sz w:val="24"/>
+          <w:szCs w:val="24"/>
+          <w14:ligatures w14:val="none"/>
+        </w:rPr>
+      </w:pPr>
+      <w:r>
+        <w:rPr>
+          <w:rFonts w:ascii="Arial" w:eastAsia="Times New Roman" w:hAnsi="Arial" w:cs="Arial"/>
+          <w:b/>
+          <w:bCs/>
+          <w:color w:val="05192D"/>
+          <w:kern w:val="0"/>
+          <w:sz w:val="24"/>
+          <w:szCs w:val="24"/>
+          <w14:ligatures w14:val="none"/>
+        </w:rPr>
+        <w:t>R-CNN: classifier layer</w:t>
+      </w:r>
+    </w:p>
+    <w:p>
+      <w:pPr>
+        <w:spacing w:after="120" w:line="240" w:lineRule="auto"/>
+        <w:rPr>
+          <w:rFonts w:ascii="Arial" w:eastAsia="Times New Roman" w:hAnsi="Arial" w:cs="Arial"/>
+          <w:color w:val="05192D"/>
+          <w:kern w:val="0"/>
+          <w:sz w:val="24"/>
+          <w:szCs w:val="24"/>
+          <w14:ligatures w14:val="none"/>
+        </w:rPr>
+      </w:pPr>
+      <w:r>
+        <w:rPr>
+          <w:rFonts w:ascii="Arial" w:eastAsia="Times New Roman" w:hAnsi="Arial" w:cs="Arial"/>
+          <w:color w:val="05192D"/>
+          <w:kern w:val="0"/>
+          <w:sz w:val="24"/>
+          <w:szCs w:val="24"/>
+          <w14:ligatures w14:val="none"/>
+        </w:rPr>
+        <w:t xml:space="preserve">Let's define the classifier layer. It comes on top of the backbone, so its input size must match the backbone's output size. To extract the output size of the VGG backbone, we create a list of all layers in model's original classifier block. We extract the first layer from the list using the index zero and dot-in-features and store this value as </w:t>
+      </w:r>
+      <w:proofErr w:type="spellStart"/>
+      <w:r>
+        <w:rPr>
+          <w:rFonts w:ascii="Arial" w:eastAsia="Times New Roman" w:hAnsi="Arial" w:cs="Arial"/>
+          <w:color w:val="05192D"/>
+          <w:kern w:val="0"/>
+          <w:sz w:val="24"/>
+          <w:szCs w:val="24"/>
+          <w14:ligatures w14:val="none"/>
+        </w:rPr>
+        <w:t>input_dimension</w:t>
+      </w:r>
+      <w:proofErr w:type="spellEnd"/>
+      <w:r>
+        <w:rPr>
+          <w:rFonts w:ascii="Arial" w:eastAsia="Times New Roman" w:hAnsi="Arial" w:cs="Arial"/>
+          <w:color w:val="05192D"/>
+          <w:kern w:val="0"/>
+          <w:sz w:val="24"/>
+          <w:szCs w:val="24"/>
+          <w14:ligatures w14:val="none"/>
+        </w:rPr>
+        <w:t xml:space="preserve">. Now, we define a new classifier sequential block with two linear layers and the </w:t>
+      </w:r>
+      <w:proofErr w:type="spellStart"/>
+      <w:r>
+        <w:rPr>
+          <w:rFonts w:ascii="Arial" w:eastAsia="Times New Roman" w:hAnsi="Arial" w:cs="Arial"/>
+          <w:color w:val="05192D"/>
+          <w:kern w:val="0"/>
+          <w:sz w:val="24"/>
+          <w:szCs w:val="24"/>
+          <w14:ligatures w14:val="none"/>
+        </w:rPr>
+        <w:t>relu</w:t>
+      </w:r>
+      <w:proofErr w:type="spellEnd"/>
+      <w:r>
+        <w:rPr>
+          <w:rFonts w:ascii="Arial" w:eastAsia="Times New Roman" w:hAnsi="Arial" w:cs="Arial"/>
+          <w:color w:val="05192D"/>
+          <w:kern w:val="0"/>
+          <w:sz w:val="24"/>
+          <w:szCs w:val="24"/>
+          <w14:ligatures w14:val="none"/>
+        </w:rPr>
+        <w:t xml:space="preserve"> activation. The first layer's input dimension is what we defined earlier. The last linear layer has </w:t>
+      </w:r>
+      <w:proofErr w:type="gramStart"/>
+      <w:r>
+        <w:rPr>
+          <w:rFonts w:ascii="Arial" w:eastAsia="Times New Roman" w:hAnsi="Arial" w:cs="Arial"/>
+          <w:color w:val="05192D"/>
+          <w:kern w:val="0"/>
+          <w:sz w:val="24"/>
+          <w:szCs w:val="24"/>
+          <w14:ligatures w14:val="none"/>
+        </w:rPr>
+        <w:t>a number of</w:t>
+      </w:r>
+      <w:proofErr w:type="gramEnd"/>
+      <w:r>
+        <w:rPr>
+          <w:rFonts w:ascii="Arial" w:eastAsia="Times New Roman" w:hAnsi="Arial" w:cs="Arial"/>
+          <w:color w:val="05192D"/>
+          <w:kern w:val="0"/>
+          <w:sz w:val="24"/>
+          <w:szCs w:val="24"/>
+          <w14:ligatures w14:val="none"/>
+        </w:rPr>
+        <w:t xml:space="preserve"> classes as output size.</w:t>
+      </w:r>
+    </w:p>
+    <w:p>
+      <w:pPr>
+        <w:spacing w:after="120" w:line="240" w:lineRule="auto"/>
+        <w:rPr>
+          <w:rFonts w:ascii="Arial" w:eastAsia="Times New Roman" w:hAnsi="Arial" w:cs="Arial"/>
+          <w:color w:val="05192D"/>
+          <w:kern w:val="0"/>
+          <w:sz w:val="24"/>
+          <w:szCs w:val="24"/>
+          <w14:ligatures w14:val="none"/>
+        </w:rPr>
+      </w:pPr>
+      <w:r>
+        <w:rPr>
+          <w:rFonts w:ascii="Arial" w:eastAsia="Times New Roman" w:hAnsi="Arial" w:cs="Arial"/>
+          <w:color w:val="05192D"/>
+          <w:kern w:val="0"/>
+          <w:sz w:val="24"/>
+          <w:szCs w:val="24"/>
+          <w14:ligatures w14:val="none"/>
+        </w:rPr>
+        <w:drawing>
+          <wp:inline distT="0" distB="0" distL="0" distR="0" wp14:anchorId="48B23042" wp14:editId="254B0BD1">
+            <wp:extent cx="5943600" cy="3073400"/>
+            <wp:effectExtent l="0" t="0" r="0" b="0"/>
+            <wp:docPr id="15" name="Picture 15"/>
+            <wp:cNvGraphicFramePr>
+              <a:graphicFrameLocks xmlns:a="http://schemas.openxmlformats.org/drawingml/2006/main" noChangeAspect="1"/>
+            </wp:cNvGraphicFramePr>
+            <a:graphic xmlns:a="http://schemas.openxmlformats.org/drawingml/2006/main">
+              <a:graphicData uri="http://schemas.openxmlformats.org/drawingml/2006/picture">
+                <pic:pic xmlns:pic="http://schemas.openxmlformats.org/drawingml/2006/picture">
+                  <pic:nvPicPr>
+                    <pic:cNvPr id="1" name=""/>
+                    <pic:cNvPicPr/>
+                  </pic:nvPicPr>
+                  <pic:blipFill>
+                    <a:blip r:embed="rId20"/>
+                    <a:stretch>
+                      <a:fillRect/>
+                    </a:stretch>
+                  </pic:blipFill>
+                  <pic:spPr>
+                    <a:xfrm>
+                      <a:off x="0" y="0"/>
+                      <a:ext cx="5943600" cy="3073400"/>
+                    </a:xfrm>
+                    <a:prstGeom prst="rect">
+                      <a:avLst/>
+                    </a:prstGeom>
+                  </pic:spPr>
+                </pic:pic>
+              </a:graphicData>
+            </a:graphic>
+          </wp:inline>
+        </w:drawing>
+      </w:r>
+    </w:p>
+    <w:p>
+      <w:pPr>
+        <w:spacing w:after="0" w:line="240" w:lineRule="auto"/>
+        <w:outlineLvl w:val="1"/>
+        <w:rPr>
+          <w:rFonts w:ascii="Arial" w:eastAsia="Times New Roman" w:hAnsi="Arial" w:cs="Arial"/>
+          <w:b/>
+          <w:bCs/>
+          <w:color w:val="05192D"/>
+          <w:kern w:val="0"/>
+          <w:sz w:val="24"/>
+          <w:szCs w:val="24"/>
+          <w14:ligatures w14:val="none"/>
+        </w:rPr>
+      </w:pPr>
+      <w:r>
+        <w:rPr>
+          <w:rFonts w:ascii="Arial" w:eastAsia="Times New Roman" w:hAnsi="Arial" w:cs="Arial"/>
+          <w:b/>
+          <w:bCs/>
+          <w:color w:val="05192D"/>
+          <w:kern w:val="0"/>
+          <w:sz w:val="24"/>
+          <w:szCs w:val="24"/>
+          <w14:ligatures w14:val="none"/>
+        </w:rPr>
+        <w:t>R-CNN: box regressor layer</w:t>
+      </w:r>
+    </w:p>
+    <w:p>
+      <w:pPr>
+        <w:spacing w:after="120" w:line="240" w:lineRule="auto"/>
+        <w:rPr>
+          <w:rFonts w:ascii="Arial" w:eastAsia="Times New Roman" w:hAnsi="Arial" w:cs="Arial"/>
+          <w:color w:val="05192D"/>
+          <w:kern w:val="0"/>
+          <w:sz w:val="24"/>
+          <w:szCs w:val="24"/>
+          <w14:ligatures w14:val="none"/>
+        </w:rPr>
+      </w:pPr>
+      <w:r>
+        <w:rPr>
+          <w:rFonts w:ascii="Arial" w:eastAsia="Times New Roman" w:hAnsi="Arial" w:cs="Arial"/>
+          <w:color w:val="05192D"/>
+          <w:kern w:val="0"/>
+          <w:sz w:val="24"/>
+          <w:szCs w:val="24"/>
+          <w14:ligatures w14:val="none"/>
+        </w:rPr>
+        <w:lastRenderedPageBreak/>
+        <w:t xml:space="preserve">Finally, let's define regressor to predict bounding box coordinates. </w:t>
+      </w:r>
+      <w:proofErr w:type="gramStart"/>
+      <w:r>
+        <w:rPr>
+          <w:rFonts w:ascii="Arial" w:eastAsia="Times New Roman" w:hAnsi="Arial" w:cs="Arial"/>
+          <w:color w:val="05192D"/>
+          <w:kern w:val="0"/>
+          <w:sz w:val="24"/>
+          <w:szCs w:val="24"/>
+          <w14:ligatures w14:val="none"/>
+        </w:rPr>
+        <w:t>Similarly</w:t>
+      </w:r>
+      <w:proofErr w:type="gramEnd"/>
+      <w:r>
+        <w:rPr>
+          <w:rFonts w:ascii="Arial" w:eastAsia="Times New Roman" w:hAnsi="Arial" w:cs="Arial"/>
+          <w:color w:val="05192D"/>
+          <w:kern w:val="0"/>
+          <w:sz w:val="24"/>
+          <w:szCs w:val="24"/>
+          <w14:ligatures w14:val="none"/>
+        </w:rPr>
+        <w:t xml:space="preserve"> to the classifier, it also sits on top of the backbone, so we use the same input size. We define a sequential block with two linear layers and the </w:t>
+      </w:r>
+      <w:proofErr w:type="spellStart"/>
+      <w:r>
+        <w:rPr>
+          <w:rFonts w:ascii="Arial" w:eastAsia="Times New Roman" w:hAnsi="Arial" w:cs="Arial"/>
+          <w:color w:val="05192D"/>
+          <w:kern w:val="0"/>
+          <w:sz w:val="24"/>
+          <w:szCs w:val="24"/>
+          <w14:ligatures w14:val="none"/>
+        </w:rPr>
+        <w:t>relu</w:t>
+      </w:r>
+      <w:proofErr w:type="spellEnd"/>
+      <w:r>
+        <w:rPr>
+          <w:rFonts w:ascii="Arial" w:eastAsia="Times New Roman" w:hAnsi="Arial" w:cs="Arial"/>
+          <w:color w:val="05192D"/>
+          <w:kern w:val="0"/>
+          <w:sz w:val="24"/>
+          <w:szCs w:val="24"/>
+          <w14:ligatures w14:val="none"/>
+        </w:rPr>
+        <w:t xml:space="preserve"> activation. In features is set to the input dimension from the backbone. The second linear layer has an output equal to four, representing the four coordinates to predict.</w:t>
+      </w:r>
+    </w:p>
+    <w:p>
+      <w:pPr>
+        <w:spacing w:after="120" w:line="240" w:lineRule="auto"/>
+        <w:rPr>
+          <w:rFonts w:ascii="Arial" w:eastAsia="Times New Roman" w:hAnsi="Arial" w:cs="Arial"/>
+          <w:color w:val="05192D"/>
+          <w:kern w:val="0"/>
+          <w:sz w:val="24"/>
+          <w:szCs w:val="24"/>
+          <w14:ligatures w14:val="none"/>
+        </w:rPr>
+      </w:pPr>
+      <w:r>
+        <w:rPr>
+          <w:rFonts w:ascii="Arial" w:eastAsia="Times New Roman" w:hAnsi="Arial" w:cs="Arial"/>
+          <w:color w:val="05192D"/>
+          <w:kern w:val="0"/>
+          <w:sz w:val="24"/>
+          <w:szCs w:val="24"/>
+          <w14:ligatures w14:val="none"/>
+        </w:rPr>
+        <w:drawing>
+          <wp:inline distT="0" distB="0" distL="0" distR="0" wp14:anchorId="743F6A04" wp14:editId="24D1869A">
+            <wp:extent cx="5943600" cy="1945640"/>
+            <wp:effectExtent l="0" t="0" r="0" b="0"/>
+            <wp:docPr id="16" name="Picture 16"/>
+            <wp:cNvGraphicFramePr>
+              <a:graphicFrameLocks xmlns:a="http://schemas.openxmlformats.org/drawingml/2006/main" noChangeAspect="1"/>
+            </wp:cNvGraphicFramePr>
+            <a:graphic xmlns:a="http://schemas.openxmlformats.org/drawingml/2006/main">
+              <a:graphicData uri="http://schemas.openxmlformats.org/drawingml/2006/picture">
+                <pic:pic xmlns:pic="http://schemas.openxmlformats.org/drawingml/2006/picture">
+                  <pic:nvPicPr>
+                    <pic:cNvPr id="1" name=""/>
+                    <pic:cNvPicPr/>
+                  </pic:nvPicPr>
+                  <pic:blipFill>
+                    <a:blip r:embed="rId21"/>
+                    <a:stretch>
+                      <a:fillRect/>
+                    </a:stretch>
+                  </pic:blipFill>
+                  <pic:spPr>
+                    <a:xfrm>
+                      <a:off x="0" y="0"/>
+                      <a:ext cx="5943600" cy="1945640"/>
+                    </a:xfrm>
+                    <a:prstGeom prst="rect">
+                      <a:avLst/>
+                    </a:prstGeom>
+                  </pic:spPr>
+                </pic:pic>
+              </a:graphicData>
+            </a:graphic>
+          </wp:inline>
+        </w:drawing>
+      </w:r>
+    </w:p>
+    <w:p>
+      <w:pPr>
+        <w:spacing w:after="0" w:line="240" w:lineRule="auto"/>
+        <w:outlineLvl w:val="1"/>
+        <w:rPr>
+          <w:rFonts w:ascii="Arial" w:eastAsia="Times New Roman" w:hAnsi="Arial" w:cs="Arial"/>
+          <w:b/>
+          <w:bCs/>
+          <w:color w:val="05192D"/>
+          <w:kern w:val="0"/>
+          <w:sz w:val="24"/>
+          <w:szCs w:val="24"/>
+          <w14:ligatures w14:val="none"/>
+        </w:rPr>
+      </w:pPr>
+      <w:r>
+        <w:rPr>
+          <w:rFonts w:ascii="Arial" w:eastAsia="Times New Roman" w:hAnsi="Arial" w:cs="Arial"/>
+          <w:b/>
+          <w:bCs/>
+          <w:color w:val="05192D"/>
+          <w:kern w:val="0"/>
+          <w:sz w:val="24"/>
+          <w:szCs w:val="24"/>
+          <w14:ligatures w14:val="none"/>
+        </w:rPr>
+        <w:t>Putting it all together: object detection model</w:t>
+      </w:r>
+    </w:p>
+    <w:p>
+      <w:pPr>
+        <w:spacing w:after="120" w:line="240" w:lineRule="auto"/>
+        <w:rPr>
+          <w:rFonts w:ascii="Arial" w:eastAsia="Times New Roman" w:hAnsi="Arial" w:cs="Arial"/>
+          <w:color w:val="05192D"/>
+          <w:kern w:val="0"/>
+          <w:sz w:val="24"/>
+          <w:szCs w:val="24"/>
+          <w14:ligatures w14:val="none"/>
+        </w:rPr>
+      </w:pPr>
+      <w:r>
+        <w:rPr>
+          <w:rFonts w:ascii="Arial" w:eastAsia="Times New Roman" w:hAnsi="Arial" w:cs="Arial"/>
+          <w:color w:val="05192D"/>
+          <w:kern w:val="0"/>
+          <w:sz w:val="24"/>
+          <w:szCs w:val="24"/>
+          <w14:ligatures w14:val="none"/>
+        </w:rPr>
+        <w:t xml:space="preserve">Let's put the backbone, </w:t>
+      </w:r>
+      <w:proofErr w:type="gramStart"/>
+      <w:r>
+        <w:rPr>
+          <w:rFonts w:ascii="Arial" w:eastAsia="Times New Roman" w:hAnsi="Arial" w:cs="Arial"/>
+          <w:color w:val="05192D"/>
+          <w:kern w:val="0"/>
+          <w:sz w:val="24"/>
+          <w:szCs w:val="24"/>
+          <w14:ligatures w14:val="none"/>
+        </w:rPr>
+        <w:t>classifier</w:t>
+      </w:r>
+      <w:proofErr w:type="gramEnd"/>
+      <w:r>
+        <w:rPr>
+          <w:rFonts w:ascii="Arial" w:eastAsia="Times New Roman" w:hAnsi="Arial" w:cs="Arial"/>
+          <w:color w:val="05192D"/>
+          <w:kern w:val="0"/>
+          <w:sz w:val="24"/>
+          <w:szCs w:val="24"/>
+          <w14:ligatures w14:val="none"/>
+        </w:rPr>
+        <w:t xml:space="preserve"> and box regressor together into a one model called </w:t>
+      </w:r>
+      <w:proofErr w:type="spellStart"/>
+      <w:r>
+        <w:rPr>
+          <w:rFonts w:ascii="Arial" w:eastAsia="Times New Roman" w:hAnsi="Arial" w:cs="Arial"/>
+          <w:color w:val="05192D"/>
+          <w:kern w:val="0"/>
+          <w:sz w:val="24"/>
+          <w:szCs w:val="24"/>
+          <w14:ligatures w14:val="none"/>
+        </w:rPr>
+        <w:t>ObjectDetectorCNN</w:t>
+      </w:r>
+      <w:proofErr w:type="spellEnd"/>
+      <w:r>
+        <w:rPr>
+          <w:rFonts w:ascii="Arial" w:eastAsia="Times New Roman" w:hAnsi="Arial" w:cs="Arial"/>
+          <w:color w:val="05192D"/>
+          <w:kern w:val="0"/>
+          <w:sz w:val="24"/>
+          <w:szCs w:val="24"/>
+          <w14:ligatures w14:val="none"/>
+        </w:rPr>
+        <w:t xml:space="preserve">. In the </w:t>
+      </w:r>
+      <w:proofErr w:type="spellStart"/>
+      <w:r>
+        <w:rPr>
+          <w:rFonts w:ascii="Arial" w:eastAsia="Times New Roman" w:hAnsi="Arial" w:cs="Arial"/>
+          <w:color w:val="05192D"/>
+          <w:kern w:val="0"/>
+          <w:sz w:val="24"/>
+          <w:szCs w:val="24"/>
+          <w14:ligatures w14:val="none"/>
+        </w:rPr>
+        <w:t>init</w:t>
+      </w:r>
+      <w:proofErr w:type="spellEnd"/>
+      <w:r>
+        <w:rPr>
+          <w:rFonts w:ascii="Arial" w:eastAsia="Times New Roman" w:hAnsi="Arial" w:cs="Arial"/>
+          <w:color w:val="05192D"/>
+          <w:kern w:val="0"/>
+          <w:sz w:val="24"/>
+          <w:szCs w:val="24"/>
+          <w14:ligatures w14:val="none"/>
+        </w:rPr>
+        <w:t xml:space="preserve"> method, we extract the VGG16 backbone and assign it to self-dot-backbone. Next, we identify the input shape required for the classifier and </w:t>
+      </w:r>
+      <w:proofErr w:type="gramStart"/>
+      <w:r>
+        <w:rPr>
+          <w:rFonts w:ascii="Arial" w:eastAsia="Times New Roman" w:hAnsi="Arial" w:cs="Arial"/>
+          <w:color w:val="05192D"/>
+          <w:kern w:val="0"/>
+          <w:sz w:val="24"/>
+          <w:szCs w:val="24"/>
+          <w14:ligatures w14:val="none"/>
+        </w:rPr>
+        <w:t>regressor, and</w:t>
+      </w:r>
+      <w:proofErr w:type="gramEnd"/>
+      <w:r>
+        <w:rPr>
+          <w:rFonts w:ascii="Arial" w:eastAsia="Times New Roman" w:hAnsi="Arial" w:cs="Arial"/>
+          <w:color w:val="05192D"/>
+          <w:kern w:val="0"/>
+          <w:sz w:val="24"/>
+          <w:szCs w:val="24"/>
+          <w14:ligatures w14:val="none"/>
+        </w:rPr>
+        <w:t xml:space="preserve"> define both of them just like we have seen before.</w:t>
+      </w:r>
+    </w:p>
+    <w:p>
+      <w:pPr>
+        <w:spacing w:after="120" w:line="240" w:lineRule="auto"/>
+        <w:rPr>
+          <w:rFonts w:ascii="Arial" w:eastAsia="Times New Roman" w:hAnsi="Arial" w:cs="Arial"/>
+          <w:color w:val="05192D"/>
+          <w:kern w:val="0"/>
+          <w:sz w:val="24"/>
+          <w:szCs w:val="24"/>
+          <w14:ligatures w14:val="none"/>
+        </w:rPr>
+      </w:pPr>
+      <w:r>
+        <w:rPr>
+          <w:rFonts w:ascii="Arial" w:eastAsia="Times New Roman" w:hAnsi="Arial" w:cs="Arial"/>
+          <w:color w:val="05192D"/>
+          <w:kern w:val="0"/>
+          <w:sz w:val="24"/>
+          <w:szCs w:val="24"/>
+          <w14:ligatures w14:val="none"/>
+        </w:rPr>
+        <w:t>We also define the forward method that passes the input through the backbone to extract features. It then processes features separately using the classifier and the bounding box regressor to obtain the two outputs.</w:t>
+      </w:r>
+    </w:p>
+    <w:p>
+      <w:pPr>
+        <w:spacing w:after="120" w:line="240" w:lineRule="auto"/>
+        <w:rPr>
+          <w:rFonts w:ascii="Arial" w:eastAsia="Times New Roman" w:hAnsi="Arial" w:cs="Arial"/>
+          <w:color w:val="05192D"/>
+          <w:kern w:val="0"/>
+          <w:sz w:val="24"/>
+          <w:szCs w:val="24"/>
+          <w14:ligatures w14:val="none"/>
+        </w:rPr>
+      </w:pPr>
+      <w:r>
+        <w:rPr>
+          <w:rFonts w:ascii="Arial" w:eastAsia="Times New Roman" w:hAnsi="Arial" w:cs="Arial"/>
+          <w:color w:val="05192D"/>
+          <w:kern w:val="0"/>
+          <w:sz w:val="24"/>
+          <w:szCs w:val="24"/>
+          <w14:ligatures w14:val="none"/>
+        </w:rPr>
+        <w:drawing>
+          <wp:inline distT="0" distB="0" distL="0" distR="0" wp14:anchorId="3B2B5628" wp14:editId="6B9A2505">
+            <wp:extent cx="5943600" cy="3204210"/>
+            <wp:effectExtent l="0" t="0" r="0" b="0"/>
+            <wp:docPr id="17" name="Picture 17"/>
+            <wp:cNvGraphicFramePr>
+              <a:graphicFrameLocks xmlns:a="http://schemas.openxmlformats.org/drawingml/2006/main" noChangeAspect="1"/>
+            </wp:cNvGraphicFramePr>
+            <a:graphic xmlns:a="http://schemas.openxmlformats.org/drawingml/2006/main">
+              <a:graphicData uri="http://schemas.openxmlformats.org/drawingml/2006/picture">
+                <pic:pic xmlns:pic="http://schemas.openxmlformats.org/drawingml/2006/picture">
+                  <pic:nvPicPr>
+                    <pic:cNvPr id="1" name=""/>
+                    <pic:cNvPicPr/>
+                  </pic:nvPicPr>
+                  <pic:blipFill>
+                    <a:blip r:embed="rId22"/>
+                    <a:stretch>
+                      <a:fillRect/>
+                    </a:stretch>
+                  </pic:blipFill>
+                  <pic:spPr>
+                    <a:xfrm>
+                      <a:off x="0" y="0"/>
+                      <a:ext cx="5943600" cy="3204210"/>
+                    </a:xfrm>
+                    <a:prstGeom prst="rect">
+                      <a:avLst/>
+                    </a:prstGeom>
+                  </pic:spPr>
+                </pic:pic>
+              </a:graphicData>
+            </a:graphic>
+          </wp:inline>
+        </w:drawing>
+      </w:r>
+    </w:p>
+    <w:p>
+      <w:pPr>
+        <w:shd w:val="clear" w:color="auto" w:fill="F7F7FC"/>
+        <w:spacing w:after="0" w:line="240" w:lineRule="auto"/>
+        <w:outlineLvl w:val="1"/>
+        <w:rPr>
+          <w:rFonts w:ascii="Arial" w:eastAsia="Times New Roman" w:hAnsi="Arial" w:cs="Arial"/>
+          <w:b/>
+          <w:bCs/>
+          <w:color w:val="05192D"/>
+          <w:kern w:val="0"/>
+          <w:sz w:val="24"/>
+          <w:szCs w:val="24"/>
+          <w14:ligatures w14:val="none"/>
+        </w:rPr>
+      </w:pPr>
+      <w:r>
+        <w:rPr>
+          <w:rFonts w:ascii="Arial" w:eastAsia="Times New Roman" w:hAnsi="Arial" w:cs="Arial"/>
+          <w:b/>
+          <w:bCs/>
+          <w:color w:val="05192D"/>
+          <w:kern w:val="0"/>
+          <w:sz w:val="24"/>
+          <w:szCs w:val="24"/>
+          <w14:ligatures w14:val="none"/>
+        </w:rPr>
+        <w:t>Running object recognition</w:t>
+      </w:r>
+    </w:p>
+    <w:p>
+      <w:pPr>
+        <w:shd w:val="clear" w:color="auto" w:fill="F7F7FC"/>
+        <w:spacing w:after="120" w:line="240" w:lineRule="auto"/>
+        <w:rPr>
+          <w:rFonts w:ascii="Arial" w:eastAsia="Times New Roman" w:hAnsi="Arial" w:cs="Arial"/>
+          <w:color w:val="05192D"/>
+          <w:kern w:val="0"/>
+          <w:sz w:val="24"/>
+          <w:szCs w:val="24"/>
+          <w14:ligatures w14:val="none"/>
+        </w:rPr>
+      </w:pPr>
+      <w:r>
+        <w:rPr>
+          <w:rFonts w:ascii="Arial" w:eastAsia="Times New Roman" w:hAnsi="Arial" w:cs="Arial"/>
+          <w:color w:val="05192D"/>
+          <w:kern w:val="0"/>
+          <w:sz w:val="24"/>
+          <w:szCs w:val="24"/>
+          <w14:ligatures w14:val="none"/>
+        </w:rPr>
+        <w:lastRenderedPageBreak/>
+        <w:t xml:space="preserve">With the model at hand, let's recap how to run object recognition for an image. We start by loading and transforming an image to a tensor. Remember to </w:t>
+      </w:r>
+      <w:proofErr w:type="spellStart"/>
+      <w:r>
+        <w:rPr>
+          <w:rFonts w:ascii="Arial" w:eastAsia="Times New Roman" w:hAnsi="Arial" w:cs="Arial"/>
+          <w:color w:val="05192D"/>
+          <w:kern w:val="0"/>
+          <w:sz w:val="24"/>
+          <w:szCs w:val="24"/>
+          <w14:ligatures w14:val="none"/>
+        </w:rPr>
+        <w:t>unsqueeze</w:t>
+      </w:r>
+      <w:proofErr w:type="spellEnd"/>
+      <w:r>
+        <w:rPr>
+          <w:rFonts w:ascii="Arial" w:eastAsia="Times New Roman" w:hAnsi="Arial" w:cs="Arial"/>
+          <w:color w:val="05192D"/>
+          <w:kern w:val="0"/>
+          <w:sz w:val="24"/>
+          <w:szCs w:val="24"/>
+          <w14:ligatures w14:val="none"/>
+        </w:rPr>
+        <w:t xml:space="preserve"> it </w:t>
+      </w:r>
+      <w:proofErr w:type="gramStart"/>
+      <w:r>
+        <w:rPr>
+          <w:rFonts w:ascii="Arial" w:eastAsia="Times New Roman" w:hAnsi="Arial" w:cs="Arial"/>
+          <w:color w:val="05192D"/>
+          <w:kern w:val="0"/>
+          <w:sz w:val="24"/>
+          <w:szCs w:val="24"/>
+          <w14:ligatures w14:val="none"/>
+        </w:rPr>
+        <w:t>in order to</w:t>
+      </w:r>
+      <w:proofErr w:type="gramEnd"/>
+      <w:r>
+        <w:rPr>
+          <w:rFonts w:ascii="Arial" w:eastAsia="Times New Roman" w:hAnsi="Arial" w:cs="Arial"/>
+          <w:color w:val="05192D"/>
+          <w:kern w:val="0"/>
+          <w:sz w:val="24"/>
+          <w:szCs w:val="24"/>
+          <w14:ligatures w14:val="none"/>
+        </w:rPr>
+        <w:t xml:space="preserve"> add the batch dimension. Next, we pass the image tensor to the model and run non-max suppression over model's output Finally, we can draw the bounding box on top of the image.</w:t>
+      </w:r>
+    </w:p>
+    <w:p>
+      <w:pPr>
+        <w:spacing w:after="0" w:line="240" w:lineRule="auto"/>
+        <w:outlineLvl w:val="1"/>
+        <w:rPr>
+          <w:rFonts w:ascii="Arial" w:eastAsia="Times New Roman" w:hAnsi="Arial" w:cs="Arial"/>
+          <w:b/>
+          <w:bCs/>
+          <w:color w:val="05192D"/>
+          <w:kern w:val="0"/>
+          <w:sz w:val="24"/>
+          <w:szCs w:val="24"/>
+          <w14:ligatures w14:val="none"/>
+        </w:rPr>
+      </w:pPr>
+      <w:r>
+        <w:drawing>
+          <wp:inline distT="0" distB="0" distL="0" distR="0" wp14:anchorId="555C8DE5" wp14:editId="27714FD1">
+            <wp:extent cx="5943600" cy="2044065"/>
+            <wp:effectExtent l="0" t="0" r="0" b="0"/>
+            <wp:docPr id="18" name="Picture 18"/>
+            <wp:cNvGraphicFramePr>
+              <a:graphicFrameLocks xmlns:a="http://schemas.openxmlformats.org/drawingml/2006/main" noChangeAspect="1"/>
+            </wp:cNvGraphicFramePr>
+            <a:graphic xmlns:a="http://schemas.openxmlformats.org/drawingml/2006/main">
+              <a:graphicData uri="http://schemas.openxmlformats.org/drawingml/2006/picture">
+                <pic:pic xmlns:pic="http://schemas.openxmlformats.org/drawingml/2006/picture">
+                  <pic:nvPicPr>
+                    <pic:cNvPr id="1" name=""/>
+                    <pic:cNvPicPr/>
+                  </pic:nvPicPr>
+                  <pic:blipFill>
+                    <a:blip r:embed="rId23"/>
+                    <a:stretch>
+                      <a:fillRect/>
+                    </a:stretch>
+                  </pic:blipFill>
+                  <pic:spPr>
+                    <a:xfrm>
+                      <a:off x="0" y="0"/>
+                      <a:ext cx="5943600" cy="2044065"/>
+                    </a:xfrm>
+                    <a:prstGeom prst="rect">
+                      <a:avLst/>
+                    </a:prstGeom>
+                  </pic:spPr>
+                </pic:pic>
+              </a:graphicData>
+            </a:graphic>
+          </wp:inline>
+        </w:drawing>
+      </w:r>
+    </w:p>
+    <w:p>
+      <w:pPr>
+        <w:spacing w:after="0" w:line="240" w:lineRule="auto"/>
+        <w:outlineLvl w:val="1"/>
+        <w:rPr>
+          <w:rFonts w:ascii="Arial" w:eastAsia="Times New Roman" w:hAnsi="Arial" w:cs="Arial"/>
+          <w:b/>
+          <w:bCs/>
+          <w:color w:val="05192D"/>
+          <w:kern w:val="0"/>
+          <w:sz w:val="40"/>
+          <w:szCs w:val="40"/>
+          <w14:ligatures w14:val="none"/>
+        </w:rPr>
+      </w:pPr>
+    </w:p>
+    <w:p>
+      <w:pPr>
+        <w:spacing w:after="0" w:line="240" w:lineRule="auto"/>
+        <w:outlineLvl w:val="1"/>
+        <w:rPr>
+          <w:rFonts w:ascii="Arial" w:eastAsia="Times New Roman" w:hAnsi="Arial" w:cs="Arial"/>
+          <w:b/>
+          <w:bCs/>
+          <w:color w:val="05192D"/>
+          <w:kern w:val="0"/>
+          <w:sz w:val="40"/>
+          <w:szCs w:val="40"/>
+          <w14:ligatures w14:val="none"/>
+        </w:rPr>
+      </w:pPr>
+      <w:r>
+        <w:rPr>
+          <w:rFonts w:ascii="Arial" w:eastAsia="Times New Roman" w:hAnsi="Arial" w:cs="Arial"/>
+          <w:b/>
+          <w:bCs/>
+          <w:color w:val="05192D"/>
+          <w:kern w:val="0"/>
+          <w:sz w:val="40"/>
+          <w:szCs w:val="40"/>
+          <w14:ligatures w14:val="none"/>
+        </w:rPr>
+        <w:t>Region network proposals with Faster R-CNN</w:t>
+      </w:r>
+    </w:p>
+    <w:p>
+      <w:pPr>
+        <w:spacing w:after="120" w:line="240" w:lineRule="auto"/>
+        <w:rPr>
+          <w:rFonts w:ascii="Arial" w:eastAsia="Times New Roman" w:hAnsi="Arial" w:cs="Arial"/>
+          <w:color w:val="05192D"/>
+          <w:kern w:val="0"/>
+          <w:sz w:val="24"/>
+          <w:szCs w:val="24"/>
+          <w14:ligatures w14:val="none"/>
+        </w:rPr>
+      </w:pPr>
+      <w:r>
+        <w:rPr>
+          <w:rFonts w:ascii="Arial" w:eastAsia="Times New Roman" w:hAnsi="Arial" w:cs="Arial"/>
+          <w:color w:val="05192D"/>
+          <w:kern w:val="0"/>
+          <w:sz w:val="24"/>
+          <w:szCs w:val="24"/>
+          <w14:ligatures w14:val="none"/>
+        </w:rPr>
+        <w:t>we will cover region proposal networks and the Faster R-CNN model.</w:t>
+      </w:r>
+    </w:p>
+    <w:p>
+      <w:pPr>
+        <w:spacing w:after="0" w:line="240" w:lineRule="auto"/>
+        <w:outlineLvl w:val="1"/>
+        <w:rPr>
+          <w:rFonts w:ascii="Arial" w:eastAsia="Times New Roman" w:hAnsi="Arial" w:cs="Arial"/>
+          <w:b/>
+          <w:bCs/>
+          <w:color w:val="05192D"/>
+          <w:kern w:val="0"/>
+          <w:sz w:val="24"/>
+          <w:szCs w:val="24"/>
+          <w14:ligatures w14:val="none"/>
+        </w:rPr>
+      </w:pPr>
+      <w:r>
+        <w:rPr>
+          <w:rFonts w:ascii="Arial" w:eastAsia="Times New Roman" w:hAnsi="Arial" w:cs="Arial"/>
+          <w:b/>
+          <w:bCs/>
+          <w:color w:val="05192D"/>
+          <w:kern w:val="0"/>
+          <w:sz w:val="24"/>
+          <w:szCs w:val="24"/>
+          <w14:ligatures w14:val="none"/>
+        </w:rPr>
+        <w:t>Regions and anchor boxes</w:t>
+      </w:r>
+    </w:p>
+    <w:p>
+      <w:pPr>
+        <w:spacing w:after="120" w:line="240" w:lineRule="auto"/>
+        <w:rPr>
+          <w:rFonts w:ascii="Arial" w:eastAsia="Times New Roman" w:hAnsi="Arial" w:cs="Arial"/>
+          <w:color w:val="05192D"/>
+          <w:kern w:val="0"/>
+          <w:sz w:val="24"/>
+          <w:szCs w:val="24"/>
+          <w14:ligatures w14:val="none"/>
+        </w:rPr>
+      </w:pPr>
+      <w:r>
+        <w:rPr>
+          <w:rFonts w:ascii="Arial" w:eastAsia="Times New Roman" w:hAnsi="Arial" w:cs="Arial"/>
+          <w:color w:val="05192D"/>
+          <w:kern w:val="0"/>
+          <w:sz w:val="24"/>
+          <w:szCs w:val="24"/>
+          <w14:ligatures w14:val="none"/>
+        </w:rPr>
+        <w:t>Regions are smaller areas of an image that might contain objects of interest. They are grouped by visual characteristics like color and shape. Detecting regions aids object detection by narrowing down search areas.</w:t>
+      </w:r>
+    </w:p>
+    <w:p>
+      <w:pPr>
+        <w:shd w:val="clear" w:color="auto" w:fill="F7F7FC"/>
+        <w:spacing w:after="0" w:line="240" w:lineRule="auto"/>
+        <w:rPr>
+          <w:rFonts w:ascii="Arial" w:eastAsia="Times New Roman" w:hAnsi="Arial" w:cs="Arial"/>
+          <w:color w:val="05192D"/>
+          <w:kern w:val="0"/>
+          <w:sz w:val="24"/>
+          <w:szCs w:val="24"/>
+          <w14:ligatures w14:val="none"/>
+        </w:rPr>
+      </w:pPr>
+      <w:r>
+        <w:rPr>
+          <w:rFonts w:ascii="Arial" w:eastAsia="Times New Roman" w:hAnsi="Arial" w:cs="Arial"/>
+          <w:color w:val="05192D"/>
+          <w:kern w:val="0"/>
+          <w:sz w:val="24"/>
+          <w:szCs w:val="24"/>
+          <w14:ligatures w14:val="none"/>
+        </w:rPr>
+        <w:t>Anchor boxes are often used to help generate the regions. They are pre-defined frames of different sizes and aspect ratios.</w:t>
+      </w:r>
+    </w:p>
+    <w:p>
+      <w:pPr>
+        <w:spacing w:after="0" w:line="240" w:lineRule="auto"/>
+        <w:outlineLvl w:val="1"/>
+        <w:rPr>
+          <w:rFonts w:ascii="Arial" w:eastAsia="Times New Roman" w:hAnsi="Arial" w:cs="Arial"/>
+          <w:b/>
+          <w:bCs/>
+          <w:color w:val="05192D"/>
+          <w:kern w:val="0"/>
+          <w:sz w:val="24"/>
+          <w:szCs w:val="24"/>
+          <w14:ligatures w14:val="none"/>
+        </w:rPr>
+      </w:pPr>
+      <w:r>
+        <w:rPr>
+          <w:rFonts w:ascii="Arial" w:eastAsia="Times New Roman" w:hAnsi="Arial" w:cs="Arial"/>
+          <w:b/>
+          <w:bCs/>
+          <w:color w:val="05192D"/>
+          <w:kern w:val="0"/>
+          <w:sz w:val="24"/>
+          <w:szCs w:val="24"/>
+          <w14:ligatures w14:val="none"/>
+        </w:rPr>
+        <w:drawing>
+          <wp:inline distT="0" distB="0" distL="0" distR="0" wp14:anchorId="31BA6ED6" wp14:editId="299753F8">
+            <wp:extent cx="5676181" cy="2671929"/>
+            <wp:effectExtent l="0" t="0" r="1270" b="0"/>
+            <wp:docPr id="19" name="Picture 19"/>
+            <wp:cNvGraphicFramePr>
+              <a:graphicFrameLocks xmlns:a="http://schemas.openxmlformats.org/drawingml/2006/main" noChangeAspect="1"/>
+            </wp:cNvGraphicFramePr>
+            <a:graphic xmlns:a="http://schemas.openxmlformats.org/drawingml/2006/main">
+              <a:graphicData uri="http://schemas.openxmlformats.org/drawingml/2006/picture">
+                <pic:pic xmlns:pic="http://schemas.openxmlformats.org/drawingml/2006/picture">
+                  <pic:nvPicPr>
+                    <pic:cNvPr id="1" name=""/>
+                    <pic:cNvPicPr/>
+                  </pic:nvPicPr>
+                  <pic:blipFill>
+                    <a:blip r:embed="rId24"/>
+                    <a:stretch>
+                      <a:fillRect/>
+                    </a:stretch>
+                  </pic:blipFill>
+                  <pic:spPr>
+                    <a:xfrm>
+                      <a:off x="0" y="0"/>
+                      <a:ext cx="5681053" cy="2674222"/>
+                    </a:xfrm>
+                    <a:prstGeom prst="rect">
+                      <a:avLst/>
+                    </a:prstGeom>
+                  </pic:spPr>
+                </pic:pic>
+              </a:graphicData>
+            </a:graphic>
+          </wp:inline>
+        </w:drawing>
+      </w:r>
+    </w:p>
+    <w:p>
+      <w:pPr>
+        <w:spacing w:after="0" w:line="240" w:lineRule="auto"/>
+        <w:outlineLvl w:val="1"/>
+        <w:rPr>
+          <w:rFonts w:ascii="Arial" w:eastAsia="Times New Roman" w:hAnsi="Arial" w:cs="Arial"/>
+          <w:b/>
+          <w:bCs/>
+          <w:color w:val="05192D"/>
+          <w:kern w:val="0"/>
+          <w:sz w:val="24"/>
+          <w:szCs w:val="24"/>
+          <w14:ligatures w14:val="none"/>
+        </w:rPr>
+      </w:pPr>
+    </w:p>
+    <w:p>
+      <w:pPr>
+        <w:spacing w:after="0" w:line="240" w:lineRule="auto"/>
+        <w:outlineLvl w:val="1"/>
+        <w:rPr>
+          <w:rFonts w:ascii="Arial" w:eastAsia="Times New Roman" w:hAnsi="Arial" w:cs="Arial"/>
+          <w:b/>
+          <w:bCs/>
+          <w:color w:val="05192D"/>
+          <w:kern w:val="0"/>
+          <w:sz w:val="24"/>
+          <w:szCs w:val="24"/>
+          <w14:ligatures w14:val="none"/>
+        </w:rPr>
+      </w:pPr>
+      <w:r>
+        <w:rPr>
+          <w:rFonts w:ascii="Arial" w:eastAsia="Times New Roman" w:hAnsi="Arial" w:cs="Arial"/>
+          <w:b/>
+          <w:bCs/>
+          <w:color w:val="05192D"/>
+          <w:kern w:val="0"/>
+          <w:sz w:val="24"/>
+          <w:szCs w:val="24"/>
+          <w14:ligatures w14:val="none"/>
+        </w:rPr>
+        <w:t>Faster R-CNN model</w:t>
+      </w:r>
+    </w:p>
+    <w:p>
+      <w:pPr>
+        <w:spacing w:after="0" w:line="240" w:lineRule="auto"/>
+        <w:rPr>
+          <w:rFonts w:ascii="Arial" w:eastAsia="Times New Roman" w:hAnsi="Arial" w:cs="Arial"/>
+          <w:color w:val="05192D"/>
+          <w:kern w:val="0"/>
+          <w:sz w:val="24"/>
+          <w:szCs w:val="24"/>
+          <w14:ligatures w14:val="none"/>
+        </w:rPr>
+      </w:pPr>
+      <w:r>
+        <w:rPr>
+          <w:rFonts w:ascii="Arial" w:eastAsia="Times New Roman" w:hAnsi="Arial" w:cs="Arial"/>
+          <w:color w:val="05192D"/>
+          <w:kern w:val="0"/>
+          <w:sz w:val="24"/>
+          <w:szCs w:val="24"/>
+          <w14:ligatures w14:val="none"/>
+        </w:rPr>
+        <w:lastRenderedPageBreak/>
+        <w:t>Faster R-CNN is an advanced version of the previously discussed R-CNN. It consists of 3 modules: a backbone with pre-trained convolutional layers,</w:t>
+      </w:r>
+      <w:r>
+        <w:rPr>
+          <w:rFonts w:ascii="Arial" w:eastAsia="Times New Roman" w:hAnsi="Arial" w:cs="Arial"/>
+          <w:color w:val="05192D"/>
+          <w:kern w:val="0"/>
+          <w:sz w:val="24"/>
+          <w:szCs w:val="24"/>
+          <w14:ligatures w14:val="none"/>
+        </w:rPr>
+        <w:t xml:space="preserve"> </w:t>
+      </w:r>
+      <w:r>
+        <w:rPr>
+          <w:rFonts w:ascii="Arial" w:eastAsia="Times New Roman" w:hAnsi="Arial" w:cs="Arial"/>
+          <w:color w:val="05192D"/>
+          <w:kern w:val="0"/>
+          <w:sz w:val="24"/>
+          <w:szCs w:val="24"/>
+          <w14:ligatures w14:val="none"/>
+        </w:rPr>
+        <w:t>a region proposal network, or RPN, to generate bounding boxes,</w:t>
+      </w:r>
+      <w:r>
+        <w:rPr>
+          <w:rFonts w:ascii="Arial" w:eastAsia="Times New Roman" w:hAnsi="Arial" w:cs="Arial"/>
+          <w:color w:val="05192D"/>
+          <w:kern w:val="0"/>
+          <w:sz w:val="21"/>
+          <w:szCs w:val="21"/>
+          <w14:ligatures w14:val="none"/>
+        </w:rPr>
+        <w:t xml:space="preserve"> </w:t>
+      </w:r>
+      <w:r>
+        <w:rPr>
+          <w:rFonts w:ascii="Arial" w:eastAsia="Times New Roman" w:hAnsi="Arial" w:cs="Arial"/>
+          <w:color w:val="05192D"/>
+          <w:kern w:val="0"/>
+          <w:sz w:val="24"/>
+          <w:szCs w:val="24"/>
+          <w14:ligatures w14:val="none"/>
+        </w:rPr>
+        <w:t>and the classifier and regressor like the ones in the regular R-CNN.</w:t>
+      </w:r>
+    </w:p>
+    <w:p>
+      <w:pPr>
+        <w:numPr>
+          <w:ilvl w:val="0"/>
+          <w:numId w:val="6"/>
+        </w:numPr>
+        <w:spacing w:before="100" w:beforeAutospacing="1" w:after="100" w:afterAutospacing="1" w:line="240" w:lineRule="auto"/>
+        <w:rPr>
+          <w:rFonts w:ascii="Arial" w:eastAsia="Times New Roman" w:hAnsi="Arial" w:cs="Arial"/>
+          <w:color w:val="05192D"/>
+          <w:kern w:val="0"/>
+          <w:sz w:val="21"/>
+          <w:szCs w:val="21"/>
+          <w14:ligatures w14:val="none"/>
+        </w:rPr>
+      </w:pPr>
+      <w:r>
+        <w:rPr>
+          <w:rFonts w:ascii="Arial" w:eastAsia="Times New Roman" w:hAnsi="Arial" w:cs="Arial"/>
+          <w:color w:val="05192D"/>
+          <w:kern w:val="0"/>
+          <w:sz w:val="16"/>
+          <w:szCs w:val="16"/>
+          <w:vertAlign w:val="superscript"/>
+          <w14:ligatures w14:val="none"/>
+        </w:rPr>
+        <w:t>1</w:t>
+      </w:r>
+      <w:r>
+        <w:rPr>
+          <w:rFonts w:ascii="Arial" w:eastAsia="Times New Roman" w:hAnsi="Arial" w:cs="Arial"/>
+          <w:color w:val="05192D"/>
+          <w:kern w:val="0"/>
+          <w:sz w:val="21"/>
+          <w:szCs w:val="21"/>
+          <w14:ligatures w14:val="none"/>
+        </w:rPr>
+        <w:t> Edward Raff. 2022. Inside Deep Learning.</w:t>
+      </w:r>
+    </w:p>
+    <w:p>
+      <w:pPr>
+        <w:spacing w:after="0" w:line="240" w:lineRule="auto"/>
+        <w:outlineLvl w:val="1"/>
+        <w:rPr>
+          <w:rFonts w:ascii="Arial" w:eastAsia="Times New Roman" w:hAnsi="Arial" w:cs="Arial"/>
+          <w:b/>
+          <w:bCs/>
+          <w:color w:val="05192D"/>
+          <w:kern w:val="0"/>
+          <w:sz w:val="24"/>
+          <w:szCs w:val="24"/>
+          <w14:ligatures w14:val="none"/>
+        </w:rPr>
+      </w:pPr>
+      <w:r>
+        <w:rPr>
+          <w:rFonts w:ascii="Arial" w:eastAsia="Times New Roman" w:hAnsi="Arial" w:cs="Arial"/>
+          <w:b/>
+          <w:bCs/>
+          <w:color w:val="05192D"/>
+          <w:kern w:val="0"/>
+          <w:sz w:val="24"/>
+          <w:szCs w:val="24"/>
+          <w14:ligatures w14:val="none"/>
+        </w:rPr>
+        <w:drawing>
+          <wp:inline distT="0" distB="0" distL="0" distR="0" wp14:anchorId="7583FEA9" wp14:editId="55D0E1CE">
+            <wp:extent cx="5201728" cy="3022671"/>
+            <wp:effectExtent l="0" t="0" r="0" b="6350"/>
+            <wp:docPr id="20" name="Picture 20"/>
+            <wp:cNvGraphicFramePr>
+              <a:graphicFrameLocks xmlns:a="http://schemas.openxmlformats.org/drawingml/2006/main" noChangeAspect="1"/>
+            </wp:cNvGraphicFramePr>
+            <a:graphic xmlns:a="http://schemas.openxmlformats.org/drawingml/2006/main">
+              <a:graphicData uri="http://schemas.openxmlformats.org/drawingml/2006/picture">
+                <pic:pic xmlns:pic="http://schemas.openxmlformats.org/drawingml/2006/picture">
+                  <pic:nvPicPr>
+                    <pic:cNvPr id="1" name=""/>
+                    <pic:cNvPicPr/>
+                  </pic:nvPicPr>
+                  <pic:blipFill>
+                    <a:blip r:embed="rId25"/>
+                    <a:stretch>
+                      <a:fillRect/>
+                    </a:stretch>
+                  </pic:blipFill>
+                  <pic:spPr>
+                    <a:xfrm>
+                      <a:off x="0" y="0"/>
+                      <a:ext cx="5205932" cy="3025114"/>
+                    </a:xfrm>
+                    <a:prstGeom prst="rect">
+                      <a:avLst/>
+                    </a:prstGeom>
+                  </pic:spPr>
+                </pic:pic>
+              </a:graphicData>
+            </a:graphic>
+          </wp:inline>
+        </w:drawing>
+      </w:r>
+    </w:p>
+    <w:p>
+      <w:pPr>
+        <w:spacing w:after="0" w:line="240" w:lineRule="auto"/>
+        <w:outlineLvl w:val="1"/>
+        <w:rPr>
+          <w:rFonts w:ascii="Arial" w:eastAsia="Times New Roman" w:hAnsi="Arial" w:cs="Arial"/>
+          <w:b/>
+          <w:bCs/>
+          <w:color w:val="05192D"/>
+          <w:kern w:val="0"/>
+          <w:sz w:val="24"/>
+          <w:szCs w:val="24"/>
+          <w14:ligatures w14:val="none"/>
+        </w:rPr>
+      </w:pPr>
+      <w:r>
+        <w:rPr>
+          <w:rFonts w:ascii="Arial" w:eastAsia="Times New Roman" w:hAnsi="Arial" w:cs="Arial"/>
+          <w:b/>
+          <w:bCs/>
+          <w:color w:val="05192D"/>
+          <w:kern w:val="0"/>
+          <w:sz w:val="24"/>
+          <w:szCs w:val="24"/>
+          <w14:ligatures w14:val="none"/>
+        </w:rPr>
+        <w:t>Region proposal network (RPN)</w:t>
+      </w:r>
+    </w:p>
+    <w:p>
+      <w:pPr>
+        <w:spacing w:after="120" w:line="240" w:lineRule="auto"/>
+        <w:rPr>
+          <w:rFonts w:ascii="Arial" w:eastAsia="Times New Roman" w:hAnsi="Arial" w:cs="Arial"/>
+          <w:color w:val="05192D"/>
+          <w:kern w:val="0"/>
+          <w:sz w:val="24"/>
+          <w:szCs w:val="24"/>
+          <w14:ligatures w14:val="none"/>
+        </w:rPr>
+      </w:pPr>
+      <w:r>
+        <w:rPr>
+          <w:rFonts w:ascii="Arial" w:eastAsia="Times New Roman" w:hAnsi="Arial" w:cs="Arial"/>
+          <w:color w:val="05192D"/>
+          <w:kern w:val="0"/>
+          <w:sz w:val="24"/>
+          <w:szCs w:val="24"/>
+          <w14:ligatures w14:val="none"/>
+        </w:rPr>
+        <w:t>The backbone processes the input image and extracts feature maps for the RPN.</w:t>
+      </w:r>
+    </w:p>
+    <w:p>
+      <w:pPr>
+        <w:spacing w:after="120" w:line="240" w:lineRule="auto"/>
+        <w:rPr>
+          <w:rFonts w:ascii="Arial" w:eastAsia="Times New Roman" w:hAnsi="Arial" w:cs="Arial"/>
+          <w:color w:val="05192D"/>
+          <w:kern w:val="0"/>
+          <w:sz w:val="24"/>
+          <w:szCs w:val="24"/>
+          <w14:ligatures w14:val="none"/>
+        </w:rPr>
+      </w:pPr>
+      <w:r>
+        <w:rPr>
+          <w:rFonts w:ascii="Arial" w:eastAsia="Times New Roman" w:hAnsi="Arial" w:cs="Arial"/>
+          <w:color w:val="05192D"/>
+          <w:kern w:val="0"/>
+          <w:sz w:val="24"/>
+          <w:szCs w:val="24"/>
+          <w14:ligatures w14:val="none"/>
+        </w:rPr>
+        <w:t>The Region Proposal Network starts by generating region proposals. It is faster than the original R-CNN, and trainable end-to-end. It generates multiple anchor boxes of different sizes and aspect ratios on top of the backbone's output.</w:t>
+      </w:r>
+    </w:p>
+    <w:p>
+      <w:pPr>
+        <w:spacing w:after="120" w:line="240" w:lineRule="auto"/>
+        <w:rPr>
+          <w:rFonts w:ascii="Arial" w:eastAsia="Times New Roman" w:hAnsi="Arial" w:cs="Arial"/>
+          <w:color w:val="05192D"/>
+          <w:kern w:val="0"/>
+          <w:sz w:val="24"/>
+          <w:szCs w:val="24"/>
+          <w14:ligatures w14:val="none"/>
+        </w:rPr>
+      </w:pPr>
+      <w:r>
+        <w:rPr>
+          <w:rFonts w:ascii="Arial" w:eastAsia="Times New Roman" w:hAnsi="Arial" w:cs="Arial"/>
+          <w:color w:val="05192D"/>
+          <w:kern w:val="0"/>
+          <w:sz w:val="24"/>
+          <w:szCs w:val="24"/>
+          <w14:ligatures w14:val="none"/>
+        </w:rPr>
+        <w:t>Then, the RPN predicts whether each box contains any object, as well as the box coordinates.</w:t>
+      </w:r>
+    </w:p>
+    <w:p>
+      <w:pPr>
+        <w:spacing w:after="120" w:line="240" w:lineRule="auto"/>
+        <w:rPr>
+          <w:rFonts w:ascii="Arial" w:eastAsia="Times New Roman" w:hAnsi="Arial" w:cs="Arial"/>
+          <w:color w:val="05192D"/>
+          <w:kern w:val="0"/>
+          <w:sz w:val="24"/>
+          <w:szCs w:val="24"/>
+          <w14:ligatures w14:val="none"/>
+        </w:rPr>
+      </w:pPr>
+      <w:r>
+        <w:rPr>
+          <w:rFonts w:ascii="Arial" w:eastAsia="Times New Roman" w:hAnsi="Arial" w:cs="Arial"/>
+          <w:color w:val="05192D"/>
+          <w:kern w:val="0"/>
+          <w:sz w:val="24"/>
+          <w:szCs w:val="24"/>
+          <w14:ligatures w14:val="none"/>
+        </w:rPr>
+        <w:t>Finally, the proposed regions from the RPN are resized to a fixed size using a process called Region of Interest (</w:t>
+      </w:r>
+      <w:proofErr w:type="spellStart"/>
+      <w:r>
+        <w:rPr>
+          <w:rFonts w:ascii="Arial" w:eastAsia="Times New Roman" w:hAnsi="Arial" w:cs="Arial"/>
+          <w:color w:val="05192D"/>
+          <w:kern w:val="0"/>
+          <w:sz w:val="24"/>
+          <w:szCs w:val="24"/>
+          <w14:ligatures w14:val="none"/>
+        </w:rPr>
+        <w:t>RoI</w:t>
+      </w:r>
+      <w:proofErr w:type="spellEnd"/>
+      <w:r>
+        <w:rPr>
+          <w:rFonts w:ascii="Arial" w:eastAsia="Times New Roman" w:hAnsi="Arial" w:cs="Arial"/>
+          <w:color w:val="05192D"/>
+          <w:kern w:val="0"/>
+          <w:sz w:val="24"/>
+          <w:szCs w:val="24"/>
+          <w14:ligatures w14:val="none"/>
+        </w:rPr>
+        <w:t>) pooling. This allows the regions to be processed by fully connected layers regardless of their original size. These layers then determine the object class and refine bounding box coordinates.</w:t>
+      </w:r>
+    </w:p>
+    <w:p>
+      <w:pPr>
+        <w:spacing w:after="120" w:line="240" w:lineRule="auto"/>
+        <w:rPr>
+          <w:rFonts w:ascii="Arial" w:eastAsia="Times New Roman" w:hAnsi="Arial" w:cs="Arial"/>
+          <w:color w:val="05192D"/>
+          <w:kern w:val="0"/>
+          <w:sz w:val="24"/>
+          <w:szCs w:val="24"/>
+          <w14:ligatures w14:val="none"/>
+        </w:rPr>
+      </w:pPr>
+      <w:r>
+        <w:rPr>
+          <w:rFonts w:ascii="Arial" w:eastAsia="Times New Roman" w:hAnsi="Arial" w:cs="Arial"/>
+          <w:color w:val="05192D"/>
+          <w:kern w:val="0"/>
+          <w:sz w:val="24"/>
+          <w:szCs w:val="24"/>
+          <w14:ligatures w14:val="none"/>
+        </w:rPr>
+        <w:drawing>
+          <wp:anchor distT="0" distB="0" distL="114300" distR="114300" simplePos="0" relativeHeight="251664384" behindDoc="0" locked="0" layoutInCell="1" allowOverlap="1" wp14:anchorId="7A82250E" wp14:editId="4356535F">
+            <wp:simplePos x="0" y="0"/>
+            <wp:positionH relativeFrom="column">
+              <wp:posOffset>-43408</wp:posOffset>
+            </wp:positionH>
+            <wp:positionV relativeFrom="paragraph">
+              <wp:posOffset>33091</wp:posOffset>
+            </wp:positionV>
+            <wp:extent cx="4934309" cy="2575224"/>
+            <wp:effectExtent l="0" t="0" r="0" b="0"/>
+            <wp:wrapNone/>
+            <wp:docPr id="21" name="Picture 21"/>
+            <wp:cNvGraphicFramePr>
+              <a:graphicFrameLocks xmlns:a="http://schemas.openxmlformats.org/drawingml/2006/main" noChangeAspect="1"/>
+            </wp:cNvGraphicFramePr>
+            <a:graphic xmlns:a="http://schemas.openxmlformats.org/drawingml/2006/main">
+              <a:graphicData uri="http://schemas.openxmlformats.org/drawingml/2006/picture">
+                <pic:pic xmlns:pic="http://schemas.openxmlformats.org/drawingml/2006/picture">
+                  <pic:nvPicPr>
+                    <pic:cNvPr id="1" name=""/>
+                    <pic:cNvPicPr/>
+                  </pic:nvPicPr>
+                  <pic:blipFill>
+                    <a:blip r:embed="rId26" cstate="print">
+                      <a:extLst>
+                        <a:ext uri="{28A0092B-C50C-407E-A947-70E740481C1C}">
+                          <a14:useLocalDpi xmlns:a14="http://schemas.microsoft.com/office/drawing/2010/main" val="0"/>
+                        </a:ext>
+                      </a:extLst>
+                    </a:blip>
+                    <a:stretch>
+                      <a:fillRect/>
+                    </a:stretch>
+                  </pic:blipFill>
+                  <pic:spPr>
+                    <a:xfrm>
+                      <a:off x="0" y="0"/>
+                      <a:ext cx="4934309" cy="2575224"/>
+                    </a:xfrm>
+                    <a:prstGeom prst="rect">
+                      <a:avLst/>
+                    </a:prstGeom>
+                  </pic:spPr>
+                </pic:pic>
+              </a:graphicData>
+            </a:graphic>
+            <wp14:sizeRelH relativeFrom="margin">
+              <wp14:pctWidth>0</wp14:pctWidth>
+            </wp14:sizeRelH>
+            <wp14:sizeRelV relativeFrom="margin">
+              <wp14:pctHeight>0</wp14:pctHeight>
+            </wp14:sizeRelV>
+          </wp:anchor>
+        </w:drawing>
+      </w:r>
+    </w:p>
+    <w:p>
+      <w:pPr>
+        <w:spacing w:after="120" w:line="240" w:lineRule="auto"/>
+        <w:rPr>
+          <w:rFonts w:ascii="Arial" w:eastAsia="Times New Roman" w:hAnsi="Arial" w:cs="Arial"/>
+          <w:color w:val="05192D"/>
+          <w:kern w:val="0"/>
+          <w:sz w:val="24"/>
+          <w:szCs w:val="24"/>
+          <w14:ligatures w14:val="none"/>
+        </w:rPr>
+      </w:pPr>
+    </w:p>
+    <w:p>
+      <w:pPr>
+        <w:spacing w:after="120" w:line="240" w:lineRule="auto"/>
+        <w:rPr>
+          <w:rFonts w:ascii="Arial" w:eastAsia="Times New Roman" w:hAnsi="Arial" w:cs="Arial"/>
+          <w:color w:val="05192D"/>
+          <w:kern w:val="0"/>
+          <w:sz w:val="24"/>
+          <w:szCs w:val="24"/>
+          <w14:ligatures w14:val="none"/>
+        </w:rPr>
+      </w:pPr>
+    </w:p>
+    <w:p>
+      <w:pPr>
+        <w:spacing w:after="120" w:line="240" w:lineRule="auto"/>
+        <w:rPr>
+          <w:rFonts w:ascii="Arial" w:eastAsia="Times New Roman" w:hAnsi="Arial" w:cs="Arial"/>
+          <w:color w:val="05192D"/>
+          <w:kern w:val="0"/>
+          <w:sz w:val="24"/>
+          <w:szCs w:val="24"/>
+          <w14:ligatures w14:val="none"/>
+        </w:rPr>
+      </w:pPr>
+    </w:p>
+    <w:p>
+      <w:pPr>
+        <w:spacing w:after="120" w:line="240" w:lineRule="auto"/>
+        <w:rPr>
+          <w:rFonts w:ascii="Arial" w:eastAsia="Times New Roman" w:hAnsi="Arial" w:cs="Arial"/>
+          <w:color w:val="05192D"/>
+          <w:kern w:val="0"/>
+          <w:sz w:val="24"/>
+          <w:szCs w:val="24"/>
+          <w14:ligatures w14:val="none"/>
+        </w:rPr>
+      </w:pPr>
+    </w:p>
+    <w:p>
+      <w:pPr>
+        <w:spacing w:after="120" w:line="240" w:lineRule="auto"/>
+        <w:rPr>
+          <w:rFonts w:ascii="Arial" w:eastAsia="Times New Roman" w:hAnsi="Arial" w:cs="Arial"/>
+          <w:color w:val="05192D"/>
+          <w:kern w:val="0"/>
+          <w:sz w:val="24"/>
+          <w:szCs w:val="24"/>
+          <w14:ligatures w14:val="none"/>
+        </w:rPr>
+      </w:pPr>
+    </w:p>
+    <w:p>
+      <w:pPr>
+        <w:spacing w:after="120" w:line="240" w:lineRule="auto"/>
+        <w:rPr>
+          <w:rFonts w:ascii="Arial" w:eastAsia="Times New Roman" w:hAnsi="Arial" w:cs="Arial"/>
+          <w:color w:val="05192D"/>
+          <w:kern w:val="0"/>
+          <w:sz w:val="24"/>
+          <w:szCs w:val="24"/>
+          <w14:ligatures w14:val="none"/>
+        </w:rPr>
+      </w:pPr>
+    </w:p>
+    <w:p>
+      <w:pPr>
+        <w:spacing w:after="0" w:line="240" w:lineRule="auto"/>
+        <w:outlineLvl w:val="1"/>
+        <w:rPr>
+          <w:rFonts w:ascii="Arial" w:eastAsia="Times New Roman" w:hAnsi="Arial" w:cs="Arial"/>
+          <w:b/>
+          <w:bCs/>
+          <w:color w:val="05192D"/>
+          <w:kern w:val="0"/>
+          <w:sz w:val="24"/>
+          <w:szCs w:val="24"/>
+          <w14:ligatures w14:val="none"/>
+        </w:rPr>
+      </w:pPr>
+      <w:r>
+        <w:rPr>
+          <w:rFonts w:ascii="Arial" w:eastAsia="Times New Roman" w:hAnsi="Arial" w:cs="Arial"/>
+          <w:b/>
+          <w:bCs/>
+          <w:color w:val="05192D"/>
+          <w:kern w:val="0"/>
+          <w:sz w:val="24"/>
+          <w:szCs w:val="24"/>
+          <w14:ligatures w14:val="none"/>
+        </w:rPr>
+        <w:lastRenderedPageBreak/>
+        <w:t xml:space="preserve">RPN in </w:t>
+      </w:r>
+      <w:proofErr w:type="spellStart"/>
+      <w:r>
+        <w:rPr>
+          <w:rFonts w:ascii="Arial" w:eastAsia="Times New Roman" w:hAnsi="Arial" w:cs="Arial"/>
+          <w:b/>
+          <w:bCs/>
+          <w:color w:val="05192D"/>
+          <w:kern w:val="0"/>
+          <w:sz w:val="24"/>
+          <w:szCs w:val="24"/>
+          <w14:ligatures w14:val="none"/>
+        </w:rPr>
+        <w:t>PyTorch</w:t>
+      </w:r>
+      <w:proofErr w:type="spellEnd"/>
+    </w:p>
+    <w:p>
+      <w:pPr>
+        <w:spacing w:after="0" w:line="240" w:lineRule="auto"/>
+        <w:rPr>
+          <w:rFonts w:ascii="Arial" w:eastAsia="Times New Roman" w:hAnsi="Arial" w:cs="Arial"/>
+          <w:color w:val="05192D"/>
+          <w:kern w:val="0"/>
+          <w:sz w:val="24"/>
+          <w:szCs w:val="24"/>
+          <w14:ligatures w14:val="none"/>
+        </w:rPr>
+      </w:pPr>
+      <w:r>
+        <w:rPr>
+          <w:rFonts w:ascii="Arial" w:eastAsia="Times New Roman" w:hAnsi="Arial" w:cs="Arial"/>
+          <w:color w:val="05192D"/>
+          <w:kern w:val="0"/>
+          <w:sz w:val="24"/>
+          <w:szCs w:val="24"/>
+          <w14:ligatures w14:val="none"/>
+        </w:rPr>
+        <w:t xml:space="preserve">Let's build an RPN in </w:t>
+      </w:r>
+      <w:proofErr w:type="spellStart"/>
+      <w:r>
+        <w:rPr>
+          <w:rFonts w:ascii="Arial" w:eastAsia="Times New Roman" w:hAnsi="Arial" w:cs="Arial"/>
+          <w:color w:val="05192D"/>
+          <w:kern w:val="0"/>
+          <w:sz w:val="24"/>
+          <w:szCs w:val="24"/>
+          <w14:ligatures w14:val="none"/>
+        </w:rPr>
+        <w:t>PyTorch</w:t>
+      </w:r>
+      <w:proofErr w:type="spellEnd"/>
+      <w:r>
+        <w:rPr>
+          <w:rFonts w:ascii="Arial" w:eastAsia="Times New Roman" w:hAnsi="Arial" w:cs="Arial"/>
+          <w:color w:val="05192D"/>
+          <w:kern w:val="0"/>
+          <w:sz w:val="24"/>
+          <w:szCs w:val="24"/>
+          <w14:ligatures w14:val="none"/>
+        </w:rPr>
+        <w:t xml:space="preserve">! We start by importing </w:t>
+      </w:r>
+      <w:proofErr w:type="spellStart"/>
+      <w:r>
+        <w:rPr>
+          <w:rFonts w:ascii="Arial" w:eastAsia="Times New Roman" w:hAnsi="Arial" w:cs="Arial"/>
+          <w:color w:val="05192D"/>
+          <w:kern w:val="0"/>
+          <w:sz w:val="24"/>
+          <w:szCs w:val="24"/>
+          <w14:ligatures w14:val="none"/>
+        </w:rPr>
+        <w:t>anchorgenerator</w:t>
+      </w:r>
+      <w:proofErr w:type="spellEnd"/>
+      <w:r>
+        <w:rPr>
+          <w:rFonts w:ascii="Arial" w:eastAsia="Times New Roman" w:hAnsi="Arial" w:cs="Arial"/>
+          <w:color w:val="05192D"/>
+          <w:kern w:val="0"/>
+          <w:sz w:val="24"/>
+          <w:szCs w:val="24"/>
+          <w14:ligatures w14:val="none"/>
+        </w:rPr>
+        <w:t xml:space="preserve"> from </w:t>
+      </w:r>
+      <w:proofErr w:type="spellStart"/>
+      <w:r>
+        <w:rPr>
+          <w:rFonts w:ascii="Arial" w:eastAsia="Times New Roman" w:hAnsi="Arial" w:cs="Arial"/>
+          <w:color w:val="05192D"/>
+          <w:kern w:val="0"/>
+          <w:sz w:val="24"/>
+          <w:szCs w:val="24"/>
+          <w14:ligatures w14:val="none"/>
+        </w:rPr>
+        <w:t>torchvision</w:t>
+      </w:r>
+      <w:proofErr w:type="spellEnd"/>
+      <w:r>
+        <w:rPr>
+          <w:rFonts w:ascii="Arial" w:eastAsia="Times New Roman" w:hAnsi="Arial" w:cs="Arial"/>
+          <w:color w:val="05192D"/>
+          <w:kern w:val="0"/>
+          <w:sz w:val="24"/>
+          <w:szCs w:val="24"/>
+          <w14:ligatures w14:val="none"/>
+        </w:rPr>
+        <w:t>-dot-models-detection-</w:t>
+      </w:r>
+      <w:proofErr w:type="spellStart"/>
+      <w:r>
+        <w:rPr>
+          <w:rFonts w:ascii="Arial" w:eastAsia="Times New Roman" w:hAnsi="Arial" w:cs="Arial"/>
+          <w:color w:val="05192D"/>
+          <w:kern w:val="0"/>
+          <w:sz w:val="24"/>
+          <w:szCs w:val="24"/>
+          <w14:ligatures w14:val="none"/>
+        </w:rPr>
+        <w:t>rpn</w:t>
+      </w:r>
+      <w:proofErr w:type="spellEnd"/>
+      <w:r>
+        <w:rPr>
+          <w:rFonts w:ascii="Arial" w:eastAsia="Times New Roman" w:hAnsi="Arial" w:cs="Arial"/>
+          <w:color w:val="05192D"/>
+          <w:kern w:val="0"/>
+          <w:sz w:val="24"/>
+          <w:szCs w:val="24"/>
+          <w14:ligatures w14:val="none"/>
+        </w:rPr>
+        <w:t xml:space="preserve">. We instantiate the anchor generator and specify sizes and aspect ratios for the boxes. Faster R-CNN typically uses three scales and three aspect ratios, resulting in nine anchor boxes. For </w:t>
+      </w:r>
+      <w:proofErr w:type="spellStart"/>
+      <w:r>
+        <w:rPr>
+          <w:rFonts w:ascii="Arial" w:eastAsia="Times New Roman" w:hAnsi="Arial" w:cs="Arial"/>
+          <w:color w:val="05192D"/>
+          <w:kern w:val="0"/>
+          <w:sz w:val="24"/>
+          <w:szCs w:val="24"/>
+          <w14:ligatures w14:val="none"/>
+        </w:rPr>
+        <w:t>RoI</w:t>
+      </w:r>
+      <w:proofErr w:type="spellEnd"/>
+      <w:r>
+        <w:rPr>
+          <w:rFonts w:ascii="Arial" w:eastAsia="Times New Roman" w:hAnsi="Arial" w:cs="Arial"/>
+          <w:color w:val="05192D"/>
+          <w:kern w:val="0"/>
+          <w:sz w:val="24"/>
+          <w:szCs w:val="24"/>
+          <w14:ligatures w14:val="none"/>
+        </w:rPr>
+        <w:t xml:space="preserve"> pooling, we import the </w:t>
+      </w:r>
+      <w:proofErr w:type="spellStart"/>
+      <w:r>
+        <w:rPr>
+          <w:rFonts w:ascii="Arial" w:eastAsia="Times New Roman" w:hAnsi="Arial" w:cs="Arial"/>
+          <w:color w:val="05192D"/>
+          <w:kern w:val="0"/>
+          <w:sz w:val="24"/>
+          <w:szCs w:val="24"/>
+          <w14:ligatures w14:val="none"/>
+        </w:rPr>
+        <w:t>MultiScaleRoIAlign</w:t>
+      </w:r>
+      <w:proofErr w:type="spellEnd"/>
+      <w:r>
+        <w:rPr>
+          <w:rFonts w:ascii="Arial" w:eastAsia="Times New Roman" w:hAnsi="Arial" w:cs="Arial"/>
+          <w:color w:val="05192D"/>
+          <w:kern w:val="0"/>
+          <w:sz w:val="24"/>
+          <w:szCs w:val="24"/>
+          <w14:ligatures w14:val="none"/>
+        </w:rPr>
+        <w:t xml:space="preserve"> class module from </w:t>
+      </w:r>
+      <w:proofErr w:type="spellStart"/>
+      <w:r>
+        <w:rPr>
+          <w:rFonts w:ascii="Arial" w:eastAsia="Times New Roman" w:hAnsi="Arial" w:cs="Arial"/>
+          <w:color w:val="05192D"/>
+          <w:kern w:val="0"/>
+          <w:sz w:val="24"/>
+          <w:szCs w:val="24"/>
+          <w14:ligatures w14:val="none"/>
+        </w:rPr>
+        <w:t>torchvision</w:t>
+      </w:r>
+      <w:proofErr w:type="spellEnd"/>
+      <w:r>
+        <w:rPr>
+          <w:rFonts w:ascii="Arial" w:eastAsia="Times New Roman" w:hAnsi="Arial" w:cs="Arial"/>
+          <w:color w:val="05192D"/>
+          <w:kern w:val="0"/>
+          <w:sz w:val="24"/>
+          <w:szCs w:val="24"/>
+          <w14:ligatures w14:val="none"/>
+        </w:rPr>
+        <w:t>-dot-ops. We create a pooler by specifying the backbone layer name. Here we choose the first layer labeled zero in our backbone architecture. We also pass two other parameters. Output size determines the size of the output after pooling, while sampling ratio specifies how many samples are taken from each bin when pooling. We will set them to 7 and 2, respectively.</w:t>
+      </w:r>
+    </w:p>
+    <w:p>
+      <w:pPr>
+        <w:spacing w:after="0" w:line="240" w:lineRule="auto"/>
+        <w:rPr>
+          <w:rFonts w:ascii="Arial" w:eastAsia="Times New Roman" w:hAnsi="Arial" w:cs="Arial"/>
+          <w:color w:val="05192D"/>
+          <w:kern w:val="0"/>
+          <w:sz w:val="24"/>
+          <w:szCs w:val="24"/>
+          <w14:ligatures w14:val="none"/>
+        </w:rPr>
+      </w:pPr>
+      <w:r>
+        <w:rPr>
+          <w:rFonts w:ascii="Arial" w:eastAsia="Times New Roman" w:hAnsi="Arial" w:cs="Arial"/>
+          <w:color w:val="05192D"/>
+          <w:kern w:val="0"/>
+          <w:sz w:val="24"/>
+          <w:szCs w:val="24"/>
+          <w14:ligatures w14:val="none"/>
+        </w:rPr>
+        <w:drawing>
+          <wp:inline distT="0" distB="0" distL="0" distR="0" wp14:anchorId="5D4444FB" wp14:editId="24EA1F0F">
+            <wp:extent cx="5555411" cy="2991969"/>
+            <wp:effectExtent l="0" t="0" r="7620" b="0"/>
+            <wp:docPr id="22" name="Picture 22"/>
+            <wp:cNvGraphicFramePr>
+              <a:graphicFrameLocks xmlns:a="http://schemas.openxmlformats.org/drawingml/2006/main" noChangeAspect="1"/>
+            </wp:cNvGraphicFramePr>
+            <a:graphic xmlns:a="http://schemas.openxmlformats.org/drawingml/2006/main">
+              <a:graphicData uri="http://schemas.openxmlformats.org/drawingml/2006/picture">
+                <pic:pic xmlns:pic="http://schemas.openxmlformats.org/drawingml/2006/picture">
+                  <pic:nvPicPr>
+                    <pic:cNvPr id="1" name=""/>
+                    <pic:cNvPicPr/>
+                  </pic:nvPicPr>
+                  <pic:blipFill>
+                    <a:blip r:embed="rId27"/>
+                    <a:stretch>
+                      <a:fillRect/>
+                    </a:stretch>
+                  </pic:blipFill>
+                  <pic:spPr>
+                    <a:xfrm>
+                      <a:off x="0" y="0"/>
+                      <a:ext cx="5558460" cy="2993611"/>
+                    </a:xfrm>
+                    <a:prstGeom prst="rect">
+                      <a:avLst/>
+                    </a:prstGeom>
+                  </pic:spPr>
+                </pic:pic>
+              </a:graphicData>
+            </a:graphic>
+          </wp:inline>
+        </w:drawing>
+      </w:r>
+    </w:p>
+    <w:p>
+      <w:pPr>
+        <w:spacing w:after="0" w:line="240" w:lineRule="auto"/>
+        <w:outlineLvl w:val="1"/>
+        <w:rPr>
+          <w:rFonts w:ascii="Arial" w:eastAsia="Times New Roman" w:hAnsi="Arial" w:cs="Arial"/>
+          <w:b/>
+          <w:bCs/>
+          <w:color w:val="05192D"/>
+          <w:kern w:val="0"/>
+          <w:sz w:val="24"/>
+          <w:szCs w:val="24"/>
+          <w14:ligatures w14:val="none"/>
+        </w:rPr>
+      </w:pPr>
+      <w:r>
+        <w:rPr>
+          <w:rFonts w:ascii="Arial" w:eastAsia="Times New Roman" w:hAnsi="Arial" w:cs="Arial"/>
+          <w:b/>
+          <w:bCs/>
+          <w:color w:val="05192D"/>
+          <w:kern w:val="0"/>
+          <w:sz w:val="24"/>
+          <w:szCs w:val="24"/>
+          <w14:ligatures w14:val="none"/>
+        </w:rPr>
+        <w:t>Fast R-CNN loss functions</w:t>
+      </w:r>
+    </w:p>
+    <w:p>
+      <w:pPr>
+        <w:spacing w:after="120" w:line="240" w:lineRule="auto"/>
+        <w:rPr>
+          <w:rFonts w:ascii="Arial" w:eastAsia="Times New Roman" w:hAnsi="Arial" w:cs="Arial"/>
+          <w:color w:val="05192D"/>
+          <w:kern w:val="0"/>
+          <w:sz w:val="24"/>
+          <w:szCs w:val="24"/>
+          <w14:ligatures w14:val="none"/>
+        </w:rPr>
+      </w:pPr>
+      <w:r>
+        <w:rPr>
+          <w:rFonts w:ascii="Arial" w:eastAsia="Times New Roman" w:hAnsi="Arial" w:cs="Arial"/>
+          <w:color w:val="05192D"/>
+          <w:kern w:val="0"/>
+          <w:sz w:val="24"/>
+          <w:szCs w:val="24"/>
+          <w14:ligatures w14:val="none"/>
+        </w:rPr>
+        <w:t xml:space="preserve">The region proposal network uses two loss functions. For the RPN classifier, we use binary cross-entropy available as </w:t>
+      </w:r>
+      <w:proofErr w:type="spellStart"/>
+      <w:r>
+        <w:rPr>
+          <w:rFonts w:ascii="Arial" w:eastAsia="Times New Roman" w:hAnsi="Arial" w:cs="Arial"/>
+          <w:color w:val="05192D"/>
+          <w:kern w:val="0"/>
+          <w:sz w:val="24"/>
+          <w:szCs w:val="24"/>
+          <w14:ligatures w14:val="none"/>
+        </w:rPr>
+        <w:t>nn</w:t>
+      </w:r>
+      <w:proofErr w:type="spellEnd"/>
+      <w:r>
+        <w:rPr>
+          <w:rFonts w:ascii="Arial" w:eastAsia="Times New Roman" w:hAnsi="Arial" w:cs="Arial"/>
+          <w:color w:val="05192D"/>
+          <w:kern w:val="0"/>
+          <w:sz w:val="24"/>
+          <w:szCs w:val="24"/>
+          <w14:ligatures w14:val="none"/>
+        </w:rPr>
+        <w:t>-dot-</w:t>
+      </w:r>
+      <w:proofErr w:type="spellStart"/>
+      <w:r>
+        <w:rPr>
+          <w:rFonts w:ascii="Arial" w:eastAsia="Times New Roman" w:hAnsi="Arial" w:cs="Arial"/>
+          <w:color w:val="05192D"/>
+          <w:kern w:val="0"/>
+          <w:sz w:val="24"/>
+          <w:szCs w:val="24"/>
+          <w14:ligatures w14:val="none"/>
+        </w:rPr>
+        <w:t>BCEWithLogitsLoss</w:t>
+      </w:r>
+      <w:proofErr w:type="spellEnd"/>
+      <w:r>
+        <w:rPr>
+          <w:rFonts w:ascii="Arial" w:eastAsia="Times New Roman" w:hAnsi="Arial" w:cs="Arial"/>
+          <w:color w:val="05192D"/>
+          <w:kern w:val="0"/>
+          <w:sz w:val="24"/>
+          <w:szCs w:val="24"/>
+          <w14:ligatures w14:val="none"/>
+        </w:rPr>
+        <w:t xml:space="preserve">, since this is a binary classifier indicating whether a proposed region contains an object. For the RPN box regressor, we use the mean squared error loss available as </w:t>
+      </w:r>
+      <w:proofErr w:type="spellStart"/>
+      <w:r>
+        <w:rPr>
+          <w:rFonts w:ascii="Arial" w:eastAsia="Times New Roman" w:hAnsi="Arial" w:cs="Arial"/>
+          <w:color w:val="05192D"/>
+          <w:kern w:val="0"/>
+          <w:sz w:val="24"/>
+          <w:szCs w:val="24"/>
+          <w14:ligatures w14:val="none"/>
+        </w:rPr>
+        <w:t>nn</w:t>
+      </w:r>
+      <w:proofErr w:type="spellEnd"/>
+      <w:r>
+        <w:rPr>
+          <w:rFonts w:ascii="Arial" w:eastAsia="Times New Roman" w:hAnsi="Arial" w:cs="Arial"/>
+          <w:color w:val="05192D"/>
+          <w:kern w:val="0"/>
+          <w:sz w:val="24"/>
+          <w:szCs w:val="24"/>
+          <w14:ligatures w14:val="none"/>
+        </w:rPr>
+        <w:t>-dot-</w:t>
+      </w:r>
+      <w:proofErr w:type="spellStart"/>
+      <w:r>
+        <w:rPr>
+          <w:rFonts w:ascii="Arial" w:eastAsia="Times New Roman" w:hAnsi="Arial" w:cs="Arial"/>
+          <w:color w:val="05192D"/>
+          <w:kern w:val="0"/>
+          <w:sz w:val="24"/>
+          <w:szCs w:val="24"/>
+          <w14:ligatures w14:val="none"/>
+        </w:rPr>
+        <w:t>MSEloss</w:t>
+      </w:r>
+      <w:proofErr w:type="spellEnd"/>
+      <w:r>
+        <w:rPr>
+          <w:rFonts w:ascii="Arial" w:eastAsia="Times New Roman" w:hAnsi="Arial" w:cs="Arial"/>
+          <w:color w:val="05192D"/>
+          <w:kern w:val="0"/>
+          <w:sz w:val="24"/>
+          <w:szCs w:val="24"/>
+          <w14:ligatures w14:val="none"/>
+        </w:rPr>
+        <w:t xml:space="preserve">. For the final R-CNN classification, we apply </w:t>
+      </w:r>
+      <w:proofErr w:type="spellStart"/>
+      <w:r>
+        <w:rPr>
+          <w:rFonts w:ascii="Arial" w:eastAsia="Times New Roman" w:hAnsi="Arial" w:cs="Arial"/>
+          <w:color w:val="05192D"/>
+          <w:kern w:val="0"/>
+          <w:sz w:val="24"/>
+          <w:szCs w:val="24"/>
+          <w14:ligatures w14:val="none"/>
+        </w:rPr>
+        <w:t>nn</w:t>
+      </w:r>
+      <w:proofErr w:type="spellEnd"/>
+      <w:r>
+        <w:rPr>
+          <w:rFonts w:ascii="Arial" w:eastAsia="Times New Roman" w:hAnsi="Arial" w:cs="Arial"/>
+          <w:color w:val="05192D"/>
+          <w:kern w:val="0"/>
+          <w:sz w:val="24"/>
+          <w:szCs w:val="24"/>
+          <w14:ligatures w14:val="none"/>
+        </w:rPr>
+        <w:t>-dot-</w:t>
+      </w:r>
+      <w:proofErr w:type="spellStart"/>
+      <w:proofErr w:type="gramStart"/>
+      <w:r>
+        <w:rPr>
+          <w:rFonts w:ascii="Arial" w:eastAsia="Times New Roman" w:hAnsi="Arial" w:cs="Arial"/>
+          <w:color w:val="05192D"/>
+          <w:kern w:val="0"/>
+          <w:sz w:val="24"/>
+          <w:szCs w:val="24"/>
+          <w14:ligatures w14:val="none"/>
+        </w:rPr>
+        <w:t>crossentropyloss</w:t>
+      </w:r>
+      <w:proofErr w:type="spellEnd"/>
+      <w:r>
+        <w:rPr>
+          <w:rFonts w:ascii="Arial" w:eastAsia="Times New Roman" w:hAnsi="Arial" w:cs="Arial"/>
+          <w:color w:val="05192D"/>
+          <w:kern w:val="0"/>
+          <w:sz w:val="24"/>
+          <w:szCs w:val="24"/>
+          <w14:ligatures w14:val="none"/>
+        </w:rPr>
+        <w:t>, since</w:t>
+      </w:r>
+      <w:proofErr w:type="gramEnd"/>
+      <w:r>
+        <w:rPr>
+          <w:rFonts w:ascii="Arial" w:eastAsia="Times New Roman" w:hAnsi="Arial" w:cs="Arial"/>
+          <w:color w:val="05192D"/>
+          <w:kern w:val="0"/>
+          <w:sz w:val="24"/>
+          <w:szCs w:val="24"/>
+          <w14:ligatures w14:val="none"/>
+        </w:rPr>
+        <w:t xml:space="preserve"> we may have many classes. For the R-CNN box regressor, we use </w:t>
+      </w:r>
+      <w:proofErr w:type="spellStart"/>
+      <w:r>
+        <w:rPr>
+          <w:rFonts w:ascii="Arial" w:eastAsia="Times New Roman" w:hAnsi="Arial" w:cs="Arial"/>
+          <w:color w:val="05192D"/>
+          <w:kern w:val="0"/>
+          <w:sz w:val="24"/>
+          <w:szCs w:val="24"/>
+          <w14:ligatures w14:val="none"/>
+        </w:rPr>
+        <w:t>nn</w:t>
+      </w:r>
+      <w:proofErr w:type="spellEnd"/>
+      <w:r>
+        <w:rPr>
+          <w:rFonts w:ascii="Arial" w:eastAsia="Times New Roman" w:hAnsi="Arial" w:cs="Arial"/>
+          <w:color w:val="05192D"/>
+          <w:kern w:val="0"/>
+          <w:sz w:val="24"/>
+          <w:szCs w:val="24"/>
+          <w14:ligatures w14:val="none"/>
+        </w:rPr>
+        <w:t>-dot-</w:t>
+      </w:r>
+      <w:proofErr w:type="spellStart"/>
+      <w:r>
+        <w:rPr>
+          <w:rFonts w:ascii="Arial" w:eastAsia="Times New Roman" w:hAnsi="Arial" w:cs="Arial"/>
+          <w:color w:val="05192D"/>
+          <w:kern w:val="0"/>
+          <w:sz w:val="24"/>
+          <w:szCs w:val="24"/>
+          <w14:ligatures w14:val="none"/>
+        </w:rPr>
+        <w:t>MSEloss</w:t>
+      </w:r>
+      <w:proofErr w:type="spellEnd"/>
+      <w:r>
+        <w:rPr>
+          <w:rFonts w:ascii="Arial" w:eastAsia="Times New Roman" w:hAnsi="Arial" w:cs="Arial"/>
+          <w:color w:val="05192D"/>
+          <w:kern w:val="0"/>
+          <w:sz w:val="24"/>
+          <w:szCs w:val="24"/>
+          <w14:ligatures w14:val="none"/>
+        </w:rPr>
+        <w:t xml:space="preserve"> again.</w:t>
+      </w:r>
+    </w:p>
+    <w:p>
+      <w:pPr>
+        <w:spacing w:after="120" w:line="240" w:lineRule="auto"/>
+        <w:rPr>
+          <w:rFonts w:ascii="Arial" w:eastAsia="Times New Roman" w:hAnsi="Arial" w:cs="Arial"/>
+          <w:color w:val="05192D"/>
+          <w:kern w:val="0"/>
+          <w:sz w:val="24"/>
+          <w:szCs w:val="24"/>
+          <w14:ligatures w14:val="none"/>
+        </w:rPr>
+      </w:pPr>
+      <w:r>
+        <w:rPr>
+          <w:rFonts w:ascii="Arial" w:eastAsia="Times New Roman" w:hAnsi="Arial" w:cs="Arial"/>
+          <w:color w:val="05192D"/>
+          <w:kern w:val="0"/>
+          <w:sz w:val="24"/>
+          <w:szCs w:val="24"/>
+          <w14:ligatures w14:val="none"/>
+        </w:rPr>
+        <w:drawing>
+          <wp:anchor distT="0" distB="0" distL="114300" distR="114300" simplePos="0" relativeHeight="251665408" behindDoc="0" locked="0" layoutInCell="1" allowOverlap="1" wp14:anchorId="340CBAEC" wp14:editId="364D0219">
+            <wp:simplePos x="0" y="0"/>
+            <wp:positionH relativeFrom="column">
+              <wp:posOffset>43120</wp:posOffset>
+            </wp:positionH>
+            <wp:positionV relativeFrom="paragraph">
+              <wp:posOffset>96604</wp:posOffset>
+            </wp:positionV>
+            <wp:extent cx="5382883" cy="2587349"/>
+            <wp:effectExtent l="0" t="0" r="8890" b="3810"/>
+            <wp:wrapNone/>
+            <wp:docPr id="23" name="Picture 23"/>
+            <wp:cNvGraphicFramePr>
+              <a:graphicFrameLocks xmlns:a="http://schemas.openxmlformats.org/drawingml/2006/main" noChangeAspect="1"/>
+            </wp:cNvGraphicFramePr>
+            <a:graphic xmlns:a="http://schemas.openxmlformats.org/drawingml/2006/main">
+              <a:graphicData uri="http://schemas.openxmlformats.org/drawingml/2006/picture">
+                <pic:pic xmlns:pic="http://schemas.openxmlformats.org/drawingml/2006/picture">
+                  <pic:nvPicPr>
+                    <pic:cNvPr id="1" name=""/>
+                    <pic:cNvPicPr/>
+                  </pic:nvPicPr>
+                  <pic:blipFill>
+                    <a:blip r:embed="rId28" cstate="print">
+                      <a:extLst>
+                        <a:ext uri="{28A0092B-C50C-407E-A947-70E740481C1C}">
+                          <a14:useLocalDpi xmlns:a14="http://schemas.microsoft.com/office/drawing/2010/main" val="0"/>
+                        </a:ext>
+                      </a:extLst>
+                    </a:blip>
+                    <a:stretch>
+                      <a:fillRect/>
+                    </a:stretch>
+                  </pic:blipFill>
+                  <pic:spPr>
+                    <a:xfrm>
+                      <a:off x="0" y="0"/>
+                      <a:ext cx="5382883" cy="2587349"/>
+                    </a:xfrm>
+                    <a:prstGeom prst="rect">
+                      <a:avLst/>
+                    </a:prstGeom>
+                  </pic:spPr>
+                </pic:pic>
+              </a:graphicData>
+            </a:graphic>
+            <wp14:sizeRelH relativeFrom="margin">
+              <wp14:pctWidth>0</wp14:pctWidth>
+            </wp14:sizeRelH>
+            <wp14:sizeRelV relativeFrom="margin">
+              <wp14:pctHeight>0</wp14:pctHeight>
+            </wp14:sizeRelV>
+          </wp:anchor>
+        </w:drawing>
+      </w:r>
+    </w:p>
+    <w:p>
+      <w:pPr>
+        <w:spacing w:after="120" w:line="240" w:lineRule="auto"/>
+        <w:rPr>
+          <w:rFonts w:ascii="Arial" w:eastAsia="Times New Roman" w:hAnsi="Arial" w:cs="Arial"/>
+          <w:color w:val="05192D"/>
+          <w:kern w:val="0"/>
+          <w:sz w:val="24"/>
+          <w:szCs w:val="24"/>
+          <w14:ligatures w14:val="none"/>
+        </w:rPr>
+      </w:pPr>
+    </w:p>
+    <w:p>
+      <w:pPr>
+        <w:spacing w:after="120" w:line="240" w:lineRule="auto"/>
+        <w:rPr>
+          <w:rFonts w:ascii="Arial" w:eastAsia="Times New Roman" w:hAnsi="Arial" w:cs="Arial"/>
+          <w:color w:val="05192D"/>
+          <w:kern w:val="0"/>
+          <w:sz w:val="24"/>
+          <w:szCs w:val="24"/>
+          <w14:ligatures w14:val="none"/>
+        </w:rPr>
+      </w:pPr>
+    </w:p>
+    <w:p>
+      <w:pPr>
+        <w:spacing w:after="120" w:line="240" w:lineRule="auto"/>
+        <w:rPr>
+          <w:rFonts w:ascii="Arial" w:eastAsia="Times New Roman" w:hAnsi="Arial" w:cs="Arial"/>
+          <w:color w:val="05192D"/>
+          <w:kern w:val="0"/>
+          <w:sz w:val="24"/>
+          <w:szCs w:val="24"/>
+          <w14:ligatures w14:val="none"/>
+        </w:rPr>
+      </w:pPr>
+    </w:p>
+    <w:p>
+      <w:pPr>
+        <w:spacing w:after="120" w:line="240" w:lineRule="auto"/>
+        <w:rPr>
+          <w:rFonts w:ascii="Arial" w:eastAsia="Times New Roman" w:hAnsi="Arial" w:cs="Arial"/>
+          <w:color w:val="05192D"/>
+          <w:kern w:val="0"/>
+          <w:sz w:val="24"/>
+          <w:szCs w:val="24"/>
+          <w14:ligatures w14:val="none"/>
+        </w:rPr>
+      </w:pPr>
+    </w:p>
+    <w:p>
+      <w:pPr>
+        <w:spacing w:after="120" w:line="240" w:lineRule="auto"/>
+        <w:rPr>
+          <w:rFonts w:ascii="Arial" w:eastAsia="Times New Roman" w:hAnsi="Arial" w:cs="Arial"/>
+          <w:color w:val="05192D"/>
+          <w:kern w:val="0"/>
+          <w:sz w:val="24"/>
+          <w:szCs w:val="24"/>
+          <w14:ligatures w14:val="none"/>
+        </w:rPr>
+      </w:pPr>
+    </w:p>
+    <w:p>
+      <w:pPr>
+        <w:spacing w:after="120" w:line="240" w:lineRule="auto"/>
+        <w:rPr>
+          <w:rFonts w:ascii="Arial" w:eastAsia="Times New Roman" w:hAnsi="Arial" w:cs="Arial"/>
+          <w:color w:val="05192D"/>
+          <w:kern w:val="0"/>
+          <w:sz w:val="24"/>
+          <w:szCs w:val="24"/>
+          <w14:ligatures w14:val="none"/>
+        </w:rPr>
+      </w:pPr>
+    </w:p>
+    <w:p>
+      <w:pPr>
+        <w:spacing w:after="120" w:line="240" w:lineRule="auto"/>
+        <w:rPr>
+          <w:rFonts w:ascii="Arial" w:eastAsia="Times New Roman" w:hAnsi="Arial" w:cs="Arial"/>
+          <w:color w:val="05192D"/>
+          <w:kern w:val="0"/>
+          <w:sz w:val="24"/>
+          <w:szCs w:val="24"/>
+          <w14:ligatures w14:val="none"/>
+        </w:rPr>
+      </w:pPr>
+    </w:p>
+    <w:p>
+      <w:pPr>
+        <w:spacing w:after="120" w:line="240" w:lineRule="auto"/>
+        <w:rPr>
+          <w:rFonts w:ascii="Arial" w:eastAsia="Times New Roman" w:hAnsi="Arial" w:cs="Arial"/>
+          <w:color w:val="05192D"/>
+          <w:kern w:val="0"/>
+          <w:sz w:val="24"/>
+          <w:szCs w:val="24"/>
+          <w14:ligatures w14:val="none"/>
+        </w:rPr>
+      </w:pPr>
+      <w:r>
+        <w:rPr>
+          <w:rFonts w:ascii="Arial" w:eastAsia="Times New Roman" w:hAnsi="Arial" w:cs="Arial"/>
+          <w:b/>
+          <w:bCs/>
+          <w:color w:val="05192D"/>
+          <w:kern w:val="0"/>
+          <w:sz w:val="24"/>
+          <w:szCs w:val="24"/>
+          <w14:ligatures w14:val="none"/>
+        </w:rPr>
+        <w:lastRenderedPageBreak/>
+        <w:t xml:space="preserve">Faster R-CNN in </w:t>
+      </w:r>
+      <w:proofErr w:type="spellStart"/>
+      <w:r>
+        <w:rPr>
+          <w:rFonts w:ascii="Arial" w:eastAsia="Times New Roman" w:hAnsi="Arial" w:cs="Arial"/>
+          <w:b/>
+          <w:bCs/>
+          <w:color w:val="05192D"/>
+          <w:kern w:val="0"/>
+          <w:sz w:val="24"/>
+          <w:szCs w:val="24"/>
+          <w14:ligatures w14:val="none"/>
+        </w:rPr>
+        <w:t>PyTorch</w:t>
+      </w:r>
+      <w:proofErr w:type="spellEnd"/>
+    </w:p>
+    <w:p>
+      <w:pPr>
+        <w:spacing w:after="120" w:line="240" w:lineRule="auto"/>
+        <w:rPr>
+          <w:rFonts w:ascii="Arial" w:eastAsia="Times New Roman" w:hAnsi="Arial" w:cs="Arial"/>
+          <w:color w:val="05192D"/>
+          <w:kern w:val="0"/>
+          <w:sz w:val="24"/>
+          <w:szCs w:val="24"/>
+          <w14:ligatures w14:val="none"/>
+        </w:rPr>
+      </w:pPr>
+      <w:proofErr w:type="spellStart"/>
+      <w:r>
+        <w:rPr>
+          <w:rFonts w:ascii="Arial" w:eastAsia="Times New Roman" w:hAnsi="Arial" w:cs="Arial"/>
+          <w:color w:val="05192D"/>
+          <w:kern w:val="0"/>
+          <w:sz w:val="24"/>
+          <w:szCs w:val="24"/>
+          <w14:ligatures w14:val="none"/>
+        </w:rPr>
+        <w:t>FasterRCNN</w:t>
+      </w:r>
+      <w:proofErr w:type="spellEnd"/>
+      <w:r>
+        <w:rPr>
+          <w:rFonts w:ascii="Arial" w:eastAsia="Times New Roman" w:hAnsi="Arial" w:cs="Arial"/>
+          <w:color w:val="05192D"/>
+          <w:kern w:val="0"/>
+          <w:sz w:val="24"/>
+          <w:szCs w:val="24"/>
+          <w14:ligatures w14:val="none"/>
+        </w:rPr>
+        <w:t xml:space="preserve"> model is available from </w:t>
+      </w:r>
+      <w:proofErr w:type="spellStart"/>
+      <w:r>
+        <w:rPr>
+          <w:rFonts w:ascii="Arial" w:eastAsia="Times New Roman" w:hAnsi="Arial" w:cs="Arial"/>
+          <w:color w:val="05192D"/>
+          <w:kern w:val="0"/>
+          <w:sz w:val="24"/>
+          <w:szCs w:val="24"/>
+          <w14:ligatures w14:val="none"/>
+        </w:rPr>
+        <w:t>torchvison</w:t>
+      </w:r>
+      <w:proofErr w:type="spellEnd"/>
+      <w:r>
+        <w:rPr>
+          <w:rFonts w:ascii="Arial" w:eastAsia="Times New Roman" w:hAnsi="Arial" w:cs="Arial"/>
+          <w:color w:val="05192D"/>
+          <w:kern w:val="0"/>
+          <w:sz w:val="24"/>
+          <w:szCs w:val="24"/>
+          <w14:ligatures w14:val="none"/>
+        </w:rPr>
+        <w:t xml:space="preserve">. We choose the backbone, here: a small </w:t>
+      </w:r>
+      <w:proofErr w:type="spellStart"/>
+      <w:r>
+        <w:rPr>
+          <w:rFonts w:ascii="Arial" w:eastAsia="Times New Roman" w:hAnsi="Arial" w:cs="Arial"/>
+          <w:color w:val="05192D"/>
+          <w:kern w:val="0"/>
+          <w:sz w:val="24"/>
+          <w:szCs w:val="24"/>
+          <w14:ligatures w14:val="none"/>
+        </w:rPr>
+        <w:t>mobilenet</w:t>
+      </w:r>
+      <w:proofErr w:type="spellEnd"/>
+      <w:r>
+        <w:rPr>
+          <w:rFonts w:ascii="Arial" w:eastAsia="Times New Roman" w:hAnsi="Arial" w:cs="Arial"/>
+          <w:color w:val="05192D"/>
+          <w:kern w:val="0"/>
+          <w:sz w:val="24"/>
+          <w:szCs w:val="24"/>
+          <w14:ligatures w14:val="none"/>
+        </w:rPr>
+        <w:t xml:space="preserve"> model with default pre-trained weights. We extract its backbone using the dot-features attribute. </w:t>
+      </w:r>
+      <w:proofErr w:type="spellStart"/>
+      <w:r>
+        <w:rPr>
+          <w:rFonts w:ascii="Arial" w:eastAsia="Times New Roman" w:hAnsi="Arial" w:cs="Arial"/>
+          <w:color w:val="05192D"/>
+          <w:kern w:val="0"/>
+          <w:sz w:val="24"/>
+          <w:szCs w:val="24"/>
+          <w14:ligatures w14:val="none"/>
+        </w:rPr>
+        <w:t>FasterRCNN</w:t>
+      </w:r>
+      <w:proofErr w:type="spellEnd"/>
+      <w:r>
+        <w:rPr>
+          <w:rFonts w:ascii="Arial" w:eastAsia="Times New Roman" w:hAnsi="Arial" w:cs="Arial"/>
+          <w:color w:val="05192D"/>
+          <w:kern w:val="0"/>
+          <w:sz w:val="24"/>
+          <w:szCs w:val="24"/>
+          <w14:ligatures w14:val="none"/>
+        </w:rPr>
+        <w:t xml:space="preserve"> model requires setting out channels in the backbone. We could print the model architecture to check it. Here we already know the value as 1280. To create the </w:t>
+      </w:r>
+      <w:proofErr w:type="spellStart"/>
+      <w:r>
+        <w:rPr>
+          <w:rFonts w:ascii="Arial" w:eastAsia="Times New Roman" w:hAnsi="Arial" w:cs="Arial"/>
+          <w:color w:val="05192D"/>
+          <w:kern w:val="0"/>
+          <w:sz w:val="24"/>
+          <w:szCs w:val="24"/>
+          <w14:ligatures w14:val="none"/>
+        </w:rPr>
+        <w:t>FasterRCNN</w:t>
+      </w:r>
+      <w:proofErr w:type="spellEnd"/>
+      <w:r>
+        <w:rPr>
+          <w:rFonts w:ascii="Arial" w:eastAsia="Times New Roman" w:hAnsi="Arial" w:cs="Arial"/>
+          <w:color w:val="05192D"/>
+          <w:kern w:val="0"/>
+          <w:sz w:val="24"/>
+          <w:szCs w:val="24"/>
+          <w14:ligatures w14:val="none"/>
+        </w:rPr>
+        <w:t xml:space="preserve"> model, provide the backbone, the number of object classes, and the previously defined anchor generator and </w:t>
+      </w:r>
+      <w:proofErr w:type="spellStart"/>
+      <w:r>
+        <w:rPr>
+          <w:rFonts w:ascii="Arial" w:eastAsia="Times New Roman" w:hAnsi="Arial" w:cs="Arial"/>
+          <w:color w:val="05192D"/>
+          <w:kern w:val="0"/>
+          <w:sz w:val="24"/>
+          <w:szCs w:val="24"/>
+          <w14:ligatures w14:val="none"/>
+        </w:rPr>
+        <w:t>RoI</w:t>
+      </w:r>
+      <w:proofErr w:type="spellEnd"/>
+      <w:r>
+        <w:rPr>
+          <w:rFonts w:ascii="Arial" w:eastAsia="Times New Roman" w:hAnsi="Arial" w:cs="Arial"/>
+          <w:color w:val="05192D"/>
+          <w:kern w:val="0"/>
+          <w:sz w:val="24"/>
+          <w:szCs w:val="24"/>
+          <w14:ligatures w14:val="none"/>
+        </w:rPr>
+        <w:t xml:space="preserve"> pooling module.</w:t>
+      </w:r>
+    </w:p>
+    <w:p>
+      <w:pPr>
+        <w:spacing w:after="120" w:line="240" w:lineRule="auto"/>
+        <w:rPr>
+          <w:rFonts w:ascii="Arial" w:eastAsia="Times New Roman" w:hAnsi="Arial" w:cs="Arial"/>
+          <w:color w:val="05192D"/>
+          <w:kern w:val="0"/>
+          <w:sz w:val="24"/>
+          <w:szCs w:val="24"/>
+          <w14:ligatures w14:val="none"/>
+        </w:rPr>
+      </w:pPr>
+      <w:r>
+        <w:rPr>
+          <w:rFonts w:ascii="Arial" w:eastAsia="Times New Roman" w:hAnsi="Arial" w:cs="Arial"/>
+          <w:color w:val="05192D"/>
+          <w:kern w:val="0"/>
+          <w:sz w:val="24"/>
+          <w:szCs w:val="24"/>
+          <w14:ligatures w14:val="none"/>
+        </w:rPr>
+        <w:drawing>
+          <wp:inline distT="0" distB="0" distL="0" distR="0" wp14:anchorId="31791A19" wp14:editId="406CFF68">
+            <wp:extent cx="5943600" cy="3067685"/>
+            <wp:effectExtent l="0" t="0" r="0" b="0"/>
+            <wp:docPr id="25" name="Picture 25"/>
+            <wp:cNvGraphicFramePr>
+              <a:graphicFrameLocks xmlns:a="http://schemas.openxmlformats.org/drawingml/2006/main" noChangeAspect="1"/>
+            </wp:cNvGraphicFramePr>
+            <a:graphic xmlns:a="http://schemas.openxmlformats.org/drawingml/2006/main">
+              <a:graphicData uri="http://schemas.openxmlformats.org/drawingml/2006/picture">
+                <pic:pic xmlns:pic="http://schemas.openxmlformats.org/drawingml/2006/picture">
+                  <pic:nvPicPr>
+                    <pic:cNvPr id="1" name=""/>
+                    <pic:cNvPicPr/>
+                  </pic:nvPicPr>
+                  <pic:blipFill>
+                    <a:blip r:embed="rId29"/>
+                    <a:stretch>
+                      <a:fillRect/>
+                    </a:stretch>
+                  </pic:blipFill>
+                  <pic:spPr>
+                    <a:xfrm>
+                      <a:off x="0" y="0"/>
+                      <a:ext cx="5943600" cy="3067685"/>
+                    </a:xfrm>
+                    <a:prstGeom prst="rect">
+                      <a:avLst/>
+                    </a:prstGeom>
+                  </pic:spPr>
+                </pic:pic>
+              </a:graphicData>
+            </a:graphic>
+          </wp:inline>
+        </w:drawing>
+      </w:r>
+    </w:p>
+    <w:p>
+      <w:pPr>
+        <w:shd w:val="clear" w:color="auto" w:fill="F7F7FC"/>
+        <w:spacing w:after="0" w:line="240" w:lineRule="auto"/>
+        <w:outlineLvl w:val="1"/>
+        <w:rPr>
+          <w:rFonts w:ascii="Arial" w:eastAsia="Times New Roman" w:hAnsi="Arial" w:cs="Arial"/>
+          <w:b/>
+          <w:bCs/>
+          <w:color w:val="05192D"/>
+          <w:kern w:val="0"/>
+          <w:sz w:val="24"/>
+          <w:szCs w:val="24"/>
+          <w14:ligatures w14:val="none"/>
+        </w:rPr>
+      </w:pPr>
+      <w:r>
+        <w:rPr>
+          <w:rFonts w:ascii="Arial" w:eastAsia="Times New Roman" w:hAnsi="Arial" w:cs="Arial"/>
+          <w:b/>
+          <w:bCs/>
+          <w:color w:val="05192D"/>
+          <w:kern w:val="0"/>
+          <w:sz w:val="24"/>
+          <w:szCs w:val="24"/>
+          <w14:ligatures w14:val="none"/>
+        </w:rPr>
+        <w:t xml:space="preserve">Faster R-CNN in </w:t>
+      </w:r>
+      <w:proofErr w:type="spellStart"/>
+      <w:r>
+        <w:rPr>
+          <w:rFonts w:ascii="Arial" w:eastAsia="Times New Roman" w:hAnsi="Arial" w:cs="Arial"/>
+          <w:b/>
+          <w:bCs/>
+          <w:color w:val="05192D"/>
+          <w:kern w:val="0"/>
+          <w:sz w:val="24"/>
+          <w:szCs w:val="24"/>
+          <w14:ligatures w14:val="none"/>
+        </w:rPr>
+        <w:t>PyTorch</w:t>
+      </w:r>
+      <w:proofErr w:type="spellEnd"/>
+    </w:p>
+    <w:p>
+      <w:pPr>
+        <w:shd w:val="clear" w:color="auto" w:fill="F7F7FC"/>
+        <w:spacing w:after="120" w:line="240" w:lineRule="auto"/>
+        <w:rPr>
+          <w:rFonts w:ascii="Arial" w:eastAsia="Times New Roman" w:hAnsi="Arial" w:cs="Arial"/>
+          <w:color w:val="05192D"/>
+          <w:kern w:val="0"/>
+          <w:sz w:val="24"/>
+          <w:szCs w:val="24"/>
+          <w14:ligatures w14:val="none"/>
+        </w:rPr>
+      </w:pPr>
+      <w:r>
+        <w:rPr>
+          <w:rFonts w:ascii="Arial" w:eastAsia="Times New Roman" w:hAnsi="Arial" w:cs="Arial"/>
+          <w:color w:val="05192D"/>
+          <w:kern w:val="0"/>
+          <w:sz w:val="24"/>
+          <w:szCs w:val="24"/>
+          <w14:ligatures w14:val="none"/>
+        </w:rPr>
+        <w:t xml:space="preserve">We can also use a pre-trained Faster R-CNN without manually extracting a backbone from a different model. We import </w:t>
+      </w:r>
+      <w:proofErr w:type="spellStart"/>
+      <w:r>
+        <w:rPr>
+          <w:rFonts w:ascii="Arial" w:eastAsia="Times New Roman" w:hAnsi="Arial" w:cs="Arial"/>
+          <w:color w:val="05192D"/>
+          <w:kern w:val="0"/>
+          <w:sz w:val="24"/>
+          <w:szCs w:val="24"/>
+          <w14:ligatures w14:val="none"/>
+        </w:rPr>
+        <w:t>FastRCNNPredictor</w:t>
+      </w:r>
+      <w:proofErr w:type="spellEnd"/>
+      <w:r>
+        <w:rPr>
+          <w:rFonts w:ascii="Arial" w:eastAsia="Times New Roman" w:hAnsi="Arial" w:cs="Arial"/>
+          <w:color w:val="05192D"/>
+          <w:kern w:val="0"/>
+          <w:sz w:val="24"/>
+          <w:szCs w:val="24"/>
+          <w14:ligatures w14:val="none"/>
+        </w:rPr>
+        <w:t xml:space="preserve"> from </w:t>
+      </w:r>
+      <w:proofErr w:type="spellStart"/>
+      <w:r>
+        <w:rPr>
+          <w:rFonts w:ascii="Arial" w:eastAsia="Times New Roman" w:hAnsi="Arial" w:cs="Arial"/>
+          <w:color w:val="05192D"/>
+          <w:kern w:val="0"/>
+          <w:sz w:val="24"/>
+          <w:szCs w:val="24"/>
+          <w14:ligatures w14:val="none"/>
+        </w:rPr>
+        <w:t>torchvision</w:t>
+      </w:r>
+      <w:proofErr w:type="spellEnd"/>
+      <w:r>
+        <w:rPr>
+          <w:rFonts w:ascii="Arial" w:eastAsia="Times New Roman" w:hAnsi="Arial" w:cs="Arial"/>
+          <w:color w:val="05192D"/>
+          <w:kern w:val="0"/>
+          <w:sz w:val="24"/>
+          <w:szCs w:val="24"/>
+          <w14:ligatures w14:val="none"/>
+        </w:rPr>
+        <w:t>-dot-models-dot-detection-dot-faster-</w:t>
+      </w:r>
+      <w:proofErr w:type="spellStart"/>
+      <w:r>
+        <w:rPr>
+          <w:rFonts w:ascii="Arial" w:eastAsia="Times New Roman" w:hAnsi="Arial" w:cs="Arial"/>
+          <w:color w:val="05192D"/>
+          <w:kern w:val="0"/>
+          <w:sz w:val="24"/>
+          <w:szCs w:val="24"/>
+          <w14:ligatures w14:val="none"/>
+        </w:rPr>
+        <w:t>rcnn</w:t>
+      </w:r>
+      <w:proofErr w:type="spellEnd"/>
+      <w:r>
+        <w:rPr>
+          <w:rFonts w:ascii="Arial" w:eastAsia="Times New Roman" w:hAnsi="Arial" w:cs="Arial"/>
+          <w:color w:val="05192D"/>
+          <w:kern w:val="0"/>
+          <w:sz w:val="24"/>
+          <w:szCs w:val="24"/>
+          <w14:ligatures w14:val="none"/>
+        </w:rPr>
+        <w:t xml:space="preserve"> and load a pre-trained Faster R-CNN model, this time with resnet50 as a backbone and its default weights. We set the number of classes to two for our binary classification problem of detecting cats and dogs. Next, we extract the number of input features to the classifier head of the Faster R-CNN model and store it as in-features. Finally, we replace the default box predictor of the model with a new one that has the desired number of output classes. The model is ready to use!</w:t>
+      </w:r>
+    </w:p>
+    <w:p>
+      <w:r>
+        <w:drawing>
+          <wp:anchor distT="0" distB="0" distL="114300" distR="114300" simplePos="0" relativeHeight="251666432" behindDoc="0" locked="0" layoutInCell="1" allowOverlap="1" wp14:anchorId="679A999D" wp14:editId="5764DC5F">
+            <wp:simplePos x="0" y="0"/>
+            <wp:positionH relativeFrom="column">
+              <wp:posOffset>-323</wp:posOffset>
+            </wp:positionH>
+            <wp:positionV relativeFrom="paragraph">
+              <wp:posOffset>25652</wp:posOffset>
+            </wp:positionV>
+            <wp:extent cx="5434642" cy="2766093"/>
+            <wp:effectExtent l="0" t="0" r="0" b="0"/>
+            <wp:wrapNone/>
+            <wp:docPr id="26" name="Picture 26"/>
+            <wp:cNvGraphicFramePr>
+              <a:graphicFrameLocks xmlns:a="http://schemas.openxmlformats.org/drawingml/2006/main" noChangeAspect="1"/>
+            </wp:cNvGraphicFramePr>
+            <a:graphic xmlns:a="http://schemas.openxmlformats.org/drawingml/2006/main">
+              <a:graphicData uri="http://schemas.openxmlformats.org/drawingml/2006/picture">
+                <pic:pic xmlns:pic="http://schemas.openxmlformats.org/drawingml/2006/picture">
+                  <pic:nvPicPr>
+                    <pic:cNvPr id="1" name=""/>
+                    <pic:cNvPicPr/>
+                  </pic:nvPicPr>
+                  <pic:blipFill>
+                    <a:blip r:embed="rId30" cstate="print">
+                      <a:extLst>
+                        <a:ext uri="{28A0092B-C50C-407E-A947-70E740481C1C}">
+                          <a14:useLocalDpi xmlns:a14="http://schemas.microsoft.com/office/drawing/2010/main" val="0"/>
+                        </a:ext>
+                      </a:extLst>
+                    </a:blip>
+                    <a:stretch>
+                      <a:fillRect/>
+                    </a:stretch>
+                  </pic:blipFill>
+                  <pic:spPr>
+                    <a:xfrm>
+                      <a:off x="0" y="0"/>
+                      <a:ext cx="5434642" cy="2766093"/>
+                    </a:xfrm>
+                    <a:prstGeom prst="rect">
+                      <a:avLst/>
+                    </a:prstGeom>
+                  </pic:spPr>
+                </pic:pic>
+              </a:graphicData>
+            </a:graphic>
+            <wp14:sizeRelH relativeFrom="margin">
+              <wp14:pctWidth>0</wp14:pctWidth>
+            </wp14:sizeRelH>
+            <wp14:sizeRelV relativeFrom="margin">
+              <wp14:pctHeight>0</wp14:pctHeight>
+            </wp14:sizeRelV>
+          </wp:anchor>
+        </w:drawing>
+      </w:r>
+    </w:p>
     <w:sectPr>
       <w:pgSz w:w="12240" w:h="15840"/>
       <w:pgMar w:top="1440" w:right="1440" w:bottom="1440" w:left="1440" w:header="720" w:footer="720" w:gutter="0"/>
@@ -2441,6 +6019,707 @@
     </w:sectPr>
   </w:body>
 </w:document>
+</file>
+
+<file path=word/numbering.xml><?xml version="1.0" encoding="utf-8"?>
+<w:numbering xmlns:wpc="http://schemas.microsoft.com/office/word/2010/wordprocessingCanvas" xmlns:cx="http://schemas.microsoft.com/office/drawing/2014/chartex" xmlns:cx1="http://schemas.microsoft.com/office/drawing/2015/9/8/chartex" xmlns:cx2="http://schemas.microsoft.com/office/drawing/2015/10/21/chartex" xmlns:cx3="http://schemas.microsoft.com/office/drawing/2016/5/9/chartex" xmlns:cx4="http://schemas.microsoft.com/office/drawing/2016/5/10/chartex" xmlns:cx5="http://schemas.microsoft.com/office/drawing/2016/5/11/chartex" xmlns:cx6="http://schemas.microsoft.com/office/drawing/2016/5/12/chartex" xmlns:cx7="http://schemas.microsoft.com/office/drawing/2016/5/13/chartex" xmlns:cx8="http://schemas.microsoft.com/office/drawing/2016/5/14/chartex" xmlns:mc="http://schemas.openxmlformats.org/markup-compatibility/2006" xmlns:aink="http://schemas.microsoft.com/office/drawing/2016/ink" xmlns:am3d="http://schemas.microsoft.com/office/drawing/2017/model3d" xmlns:o="urn:schemas-microsoft-com:office:office" xmlns:oel="http://schemas.microsoft.com/office/2019/extlst" xmlns:r="http://schemas.openxmlformats.org/officeDocument/2006/relationships" xmlns:m="http://schemas.openxmlformats.org/officeDocument/2006/math" xmlns:v="urn:schemas-microsoft-com:vml" xmlns:wp14="http://schemas.microsoft.com/office/word/2010/wordprocessingDrawing" xmlns:wp="http://schemas.openxmlformats.org/drawingml/2006/wordprocessingDrawing" xmlns:w10="urn:schemas-microsoft-com:office:word" xmlns:w="http://schemas.openxmlformats.org/wordprocessingml/2006/main" xmlns:w14="http://schemas.microsoft.com/office/word/2010/wordml" xmlns:w15="http://schemas.microsoft.com/office/word/2012/wordml" xmlns:w16cex="http://schemas.microsoft.com/office/word/2018/wordml/cex" xmlns:w16cid="http://schemas.microsoft.com/office/word/2016/wordml/cid" xmlns:w16="http://schemas.microsoft.com/office/word/2018/wordml" xmlns:w16sdtdh="http://schemas.microsoft.com/office/word/2020/wordml/sdtdatahash" xmlns:w16se="http://schemas.microsoft.com/office/word/2015/wordml/symex" xmlns:wpg="http://schemas.microsoft.com/office/word/2010/wordprocessingGroup" xmlns:wpi="http://schemas.microsoft.com/office/word/2010/wordprocessingInk" xmlns:wne="http://schemas.microsoft.com/office/word/2006/wordml" xmlns:wps="http://schemas.microsoft.com/office/word/2010/wordprocessingShape" mc:Ignorable="w14 w15 w16se w16cid w16 w16cex w16sdtdh wp14">
+  <w:abstractNum w:abstractNumId="0" w15:restartNumberingAfterBreak="0">
+    <w:nsid w:val="04A56C5C"/>
+    <w:multiLevelType w:val="multilevel"/>
+    <w:tmpl w:val="C8F0367C"/>
+    <w:lvl w:ilvl="0">
+      <w:start w:val="1"/>
+      <w:numFmt w:val="decimal"/>
+      <w:lvlText w:val="%1."/>
+      <w:lvlJc w:val="left"/>
+      <w:pPr>
+        <w:tabs>
+          <w:tab w:val="num" w:pos="720"/>
+        </w:tabs>
+        <w:ind w:left="720" w:hanging="360"/>
+      </w:pPr>
+    </w:lvl>
+    <w:lvl w:ilvl="1" w:tentative="1">
+      <w:start w:val="1"/>
+      <w:numFmt w:val="decimal"/>
+      <w:lvlText w:val="%2."/>
+      <w:lvlJc w:val="left"/>
+      <w:pPr>
+        <w:tabs>
+          <w:tab w:val="num" w:pos="1440"/>
+        </w:tabs>
+        <w:ind w:left="1440" w:hanging="360"/>
+      </w:pPr>
+    </w:lvl>
+    <w:lvl w:ilvl="2" w:tentative="1">
+      <w:start w:val="1"/>
+      <w:numFmt w:val="decimal"/>
+      <w:lvlText w:val="%3."/>
+      <w:lvlJc w:val="left"/>
+      <w:pPr>
+        <w:tabs>
+          <w:tab w:val="num" w:pos="2160"/>
+        </w:tabs>
+        <w:ind w:left="2160" w:hanging="360"/>
+      </w:pPr>
+    </w:lvl>
+    <w:lvl w:ilvl="3" w:tentative="1">
+      <w:start w:val="1"/>
+      <w:numFmt w:val="decimal"/>
+      <w:lvlText w:val="%4."/>
+      <w:lvlJc w:val="left"/>
+      <w:pPr>
+        <w:tabs>
+          <w:tab w:val="num" w:pos="2880"/>
+        </w:tabs>
+        <w:ind w:left="2880" w:hanging="360"/>
+      </w:pPr>
+    </w:lvl>
+    <w:lvl w:ilvl="4" w:tentative="1">
+      <w:start w:val="1"/>
+      <w:numFmt w:val="decimal"/>
+      <w:lvlText w:val="%5."/>
+      <w:lvlJc w:val="left"/>
+      <w:pPr>
+        <w:tabs>
+          <w:tab w:val="num" w:pos="3600"/>
+        </w:tabs>
+        <w:ind w:left="3600" w:hanging="360"/>
+      </w:pPr>
+    </w:lvl>
+    <w:lvl w:ilvl="5" w:tentative="1">
+      <w:start w:val="1"/>
+      <w:numFmt w:val="decimal"/>
+      <w:lvlText w:val="%6."/>
+      <w:lvlJc w:val="left"/>
+      <w:pPr>
+        <w:tabs>
+          <w:tab w:val="num" w:pos="4320"/>
+        </w:tabs>
+        <w:ind w:left="4320" w:hanging="360"/>
+      </w:pPr>
+    </w:lvl>
+    <w:lvl w:ilvl="6" w:tentative="1">
+      <w:start w:val="1"/>
+      <w:numFmt w:val="decimal"/>
+      <w:lvlText w:val="%7."/>
+      <w:lvlJc w:val="left"/>
+      <w:pPr>
+        <w:tabs>
+          <w:tab w:val="num" w:pos="5040"/>
+        </w:tabs>
+        <w:ind w:left="5040" w:hanging="360"/>
+      </w:pPr>
+    </w:lvl>
+    <w:lvl w:ilvl="7" w:tentative="1">
+      <w:start w:val="1"/>
+      <w:numFmt w:val="decimal"/>
+      <w:lvlText w:val="%8."/>
+      <w:lvlJc w:val="left"/>
+      <w:pPr>
+        <w:tabs>
+          <w:tab w:val="num" w:pos="5760"/>
+        </w:tabs>
+        <w:ind w:left="5760" w:hanging="360"/>
+      </w:pPr>
+    </w:lvl>
+    <w:lvl w:ilvl="8" w:tentative="1">
+      <w:start w:val="1"/>
+      <w:numFmt w:val="decimal"/>
+      <w:lvlText w:val="%9."/>
+      <w:lvlJc w:val="left"/>
+      <w:pPr>
+        <w:tabs>
+          <w:tab w:val="num" w:pos="6480"/>
+        </w:tabs>
+        <w:ind w:left="6480" w:hanging="360"/>
+      </w:pPr>
+    </w:lvl>
+  </w:abstractNum>
+  <w:abstractNum w:abstractNumId="1" w15:restartNumberingAfterBreak="0">
+    <w:nsid w:val="23006473"/>
+    <w:multiLevelType w:val="multilevel"/>
+    <w:tmpl w:val="B4640CDC"/>
+    <w:lvl w:ilvl="0">
+      <w:start w:val="1"/>
+      <w:numFmt w:val="decimal"/>
+      <w:lvlText w:val="%1."/>
+      <w:lvlJc w:val="left"/>
+      <w:pPr>
+        <w:tabs>
+          <w:tab w:val="num" w:pos="720"/>
+        </w:tabs>
+        <w:ind w:left="720" w:hanging="360"/>
+      </w:pPr>
+    </w:lvl>
+    <w:lvl w:ilvl="1" w:tentative="1">
+      <w:start w:val="1"/>
+      <w:numFmt w:val="decimal"/>
+      <w:lvlText w:val="%2."/>
+      <w:lvlJc w:val="left"/>
+      <w:pPr>
+        <w:tabs>
+          <w:tab w:val="num" w:pos="1440"/>
+        </w:tabs>
+        <w:ind w:left="1440" w:hanging="360"/>
+      </w:pPr>
+    </w:lvl>
+    <w:lvl w:ilvl="2" w:tentative="1">
+      <w:start w:val="1"/>
+      <w:numFmt w:val="decimal"/>
+      <w:lvlText w:val="%3."/>
+      <w:lvlJc w:val="left"/>
+      <w:pPr>
+        <w:tabs>
+          <w:tab w:val="num" w:pos="2160"/>
+        </w:tabs>
+        <w:ind w:left="2160" w:hanging="360"/>
+      </w:pPr>
+    </w:lvl>
+    <w:lvl w:ilvl="3" w:tentative="1">
+      <w:start w:val="1"/>
+      <w:numFmt w:val="decimal"/>
+      <w:lvlText w:val="%4."/>
+      <w:lvlJc w:val="left"/>
+      <w:pPr>
+        <w:tabs>
+          <w:tab w:val="num" w:pos="2880"/>
+        </w:tabs>
+        <w:ind w:left="2880" w:hanging="360"/>
+      </w:pPr>
+    </w:lvl>
+    <w:lvl w:ilvl="4" w:tentative="1">
+      <w:start w:val="1"/>
+      <w:numFmt w:val="decimal"/>
+      <w:lvlText w:val="%5."/>
+      <w:lvlJc w:val="left"/>
+      <w:pPr>
+        <w:tabs>
+          <w:tab w:val="num" w:pos="3600"/>
+        </w:tabs>
+        <w:ind w:left="3600" w:hanging="360"/>
+      </w:pPr>
+    </w:lvl>
+    <w:lvl w:ilvl="5" w:tentative="1">
+      <w:start w:val="1"/>
+      <w:numFmt w:val="decimal"/>
+      <w:lvlText w:val="%6."/>
+      <w:lvlJc w:val="left"/>
+      <w:pPr>
+        <w:tabs>
+          <w:tab w:val="num" w:pos="4320"/>
+        </w:tabs>
+        <w:ind w:left="4320" w:hanging="360"/>
+      </w:pPr>
+    </w:lvl>
+    <w:lvl w:ilvl="6" w:tentative="1">
+      <w:start w:val="1"/>
+      <w:numFmt w:val="decimal"/>
+      <w:lvlText w:val="%7."/>
+      <w:lvlJc w:val="left"/>
+      <w:pPr>
+        <w:tabs>
+          <w:tab w:val="num" w:pos="5040"/>
+        </w:tabs>
+        <w:ind w:left="5040" w:hanging="360"/>
+      </w:pPr>
+    </w:lvl>
+    <w:lvl w:ilvl="7" w:tentative="1">
+      <w:start w:val="1"/>
+      <w:numFmt w:val="decimal"/>
+      <w:lvlText w:val="%8."/>
+      <w:lvlJc w:val="left"/>
+      <w:pPr>
+        <w:tabs>
+          <w:tab w:val="num" w:pos="5760"/>
+        </w:tabs>
+        <w:ind w:left="5760" w:hanging="360"/>
+      </w:pPr>
+    </w:lvl>
+    <w:lvl w:ilvl="8" w:tentative="1">
+      <w:start w:val="1"/>
+      <w:numFmt w:val="decimal"/>
+      <w:lvlText w:val="%9."/>
+      <w:lvlJc w:val="left"/>
+      <w:pPr>
+        <w:tabs>
+          <w:tab w:val="num" w:pos="6480"/>
+        </w:tabs>
+        <w:ind w:left="6480" w:hanging="360"/>
+      </w:pPr>
+    </w:lvl>
+  </w:abstractNum>
+  <w:abstractNum w:abstractNumId="2" w15:restartNumberingAfterBreak="0">
+    <w:nsid w:val="346D64B7"/>
+    <w:multiLevelType w:val="multilevel"/>
+    <w:tmpl w:val="F50089A0"/>
+    <w:lvl w:ilvl="0">
+      <w:start w:val="1"/>
+      <w:numFmt w:val="decimal"/>
+      <w:lvlText w:val="%1."/>
+      <w:lvlJc w:val="left"/>
+      <w:pPr>
+        <w:tabs>
+          <w:tab w:val="num" w:pos="720"/>
+        </w:tabs>
+        <w:ind w:left="720" w:hanging="360"/>
+      </w:pPr>
+    </w:lvl>
+    <w:lvl w:ilvl="1" w:tentative="1">
+      <w:start w:val="1"/>
+      <w:numFmt w:val="decimal"/>
+      <w:lvlText w:val="%2."/>
+      <w:lvlJc w:val="left"/>
+      <w:pPr>
+        <w:tabs>
+          <w:tab w:val="num" w:pos="1440"/>
+        </w:tabs>
+        <w:ind w:left="1440" w:hanging="360"/>
+      </w:pPr>
+    </w:lvl>
+    <w:lvl w:ilvl="2" w:tentative="1">
+      <w:start w:val="1"/>
+      <w:numFmt w:val="decimal"/>
+      <w:lvlText w:val="%3."/>
+      <w:lvlJc w:val="left"/>
+      <w:pPr>
+        <w:tabs>
+          <w:tab w:val="num" w:pos="2160"/>
+        </w:tabs>
+        <w:ind w:left="2160" w:hanging="360"/>
+      </w:pPr>
+    </w:lvl>
+    <w:lvl w:ilvl="3" w:tentative="1">
+      <w:start w:val="1"/>
+      <w:numFmt w:val="decimal"/>
+      <w:lvlText w:val="%4."/>
+      <w:lvlJc w:val="left"/>
+      <w:pPr>
+        <w:tabs>
+          <w:tab w:val="num" w:pos="2880"/>
+        </w:tabs>
+        <w:ind w:left="2880" w:hanging="360"/>
+      </w:pPr>
+    </w:lvl>
+    <w:lvl w:ilvl="4" w:tentative="1">
+      <w:start w:val="1"/>
+      <w:numFmt w:val="decimal"/>
+      <w:lvlText w:val="%5."/>
+      <w:lvlJc w:val="left"/>
+      <w:pPr>
+        <w:tabs>
+          <w:tab w:val="num" w:pos="3600"/>
+        </w:tabs>
+        <w:ind w:left="3600" w:hanging="360"/>
+      </w:pPr>
+    </w:lvl>
+    <w:lvl w:ilvl="5" w:tentative="1">
+      <w:start w:val="1"/>
+      <w:numFmt w:val="decimal"/>
+      <w:lvlText w:val="%6."/>
+      <w:lvlJc w:val="left"/>
+      <w:pPr>
+        <w:tabs>
+          <w:tab w:val="num" w:pos="4320"/>
+        </w:tabs>
+        <w:ind w:left="4320" w:hanging="360"/>
+      </w:pPr>
+    </w:lvl>
+    <w:lvl w:ilvl="6" w:tentative="1">
+      <w:start w:val="1"/>
+      <w:numFmt w:val="decimal"/>
+      <w:lvlText w:val="%7."/>
+      <w:lvlJc w:val="left"/>
+      <w:pPr>
+        <w:tabs>
+          <w:tab w:val="num" w:pos="5040"/>
+        </w:tabs>
+        <w:ind w:left="5040" w:hanging="360"/>
+      </w:pPr>
+    </w:lvl>
+    <w:lvl w:ilvl="7" w:tentative="1">
+      <w:start w:val="1"/>
+      <w:numFmt w:val="decimal"/>
+      <w:lvlText w:val="%8."/>
+      <w:lvlJc w:val="left"/>
+      <w:pPr>
+        <w:tabs>
+          <w:tab w:val="num" w:pos="5760"/>
+        </w:tabs>
+        <w:ind w:left="5760" w:hanging="360"/>
+      </w:pPr>
+    </w:lvl>
+    <w:lvl w:ilvl="8" w:tentative="1">
+      <w:start w:val="1"/>
+      <w:numFmt w:val="decimal"/>
+      <w:lvlText w:val="%9."/>
+      <w:lvlJc w:val="left"/>
+      <w:pPr>
+        <w:tabs>
+          <w:tab w:val="num" w:pos="6480"/>
+        </w:tabs>
+        <w:ind w:left="6480" w:hanging="360"/>
+      </w:pPr>
+    </w:lvl>
+  </w:abstractNum>
+  <w:abstractNum w:abstractNumId="3" w15:restartNumberingAfterBreak="0">
+    <w:nsid w:val="39B93627"/>
+    <w:multiLevelType w:val="multilevel"/>
+    <w:tmpl w:val="73E0FB26"/>
+    <w:lvl w:ilvl="0">
+      <w:start w:val="1"/>
+      <w:numFmt w:val="decimal"/>
+      <w:lvlText w:val="%1."/>
+      <w:lvlJc w:val="left"/>
+      <w:pPr>
+        <w:tabs>
+          <w:tab w:val="num" w:pos="720"/>
+        </w:tabs>
+        <w:ind w:left="720" w:hanging="360"/>
+      </w:pPr>
+    </w:lvl>
+    <w:lvl w:ilvl="1" w:tentative="1">
+      <w:start w:val="1"/>
+      <w:numFmt w:val="decimal"/>
+      <w:lvlText w:val="%2."/>
+      <w:lvlJc w:val="left"/>
+      <w:pPr>
+        <w:tabs>
+          <w:tab w:val="num" w:pos="1440"/>
+        </w:tabs>
+        <w:ind w:left="1440" w:hanging="360"/>
+      </w:pPr>
+    </w:lvl>
+    <w:lvl w:ilvl="2" w:tentative="1">
+      <w:start w:val="1"/>
+      <w:numFmt w:val="decimal"/>
+      <w:lvlText w:val="%3."/>
+      <w:lvlJc w:val="left"/>
+      <w:pPr>
+        <w:tabs>
+          <w:tab w:val="num" w:pos="2160"/>
+        </w:tabs>
+        <w:ind w:left="2160" w:hanging="360"/>
+      </w:pPr>
+    </w:lvl>
+    <w:lvl w:ilvl="3" w:tentative="1">
+      <w:start w:val="1"/>
+      <w:numFmt w:val="decimal"/>
+      <w:lvlText w:val="%4."/>
+      <w:lvlJc w:val="left"/>
+      <w:pPr>
+        <w:tabs>
+          <w:tab w:val="num" w:pos="2880"/>
+        </w:tabs>
+        <w:ind w:left="2880" w:hanging="360"/>
+      </w:pPr>
+    </w:lvl>
+    <w:lvl w:ilvl="4" w:tentative="1">
+      <w:start w:val="1"/>
+      <w:numFmt w:val="decimal"/>
+      <w:lvlText w:val="%5."/>
+      <w:lvlJc w:val="left"/>
+      <w:pPr>
+        <w:tabs>
+          <w:tab w:val="num" w:pos="3600"/>
+        </w:tabs>
+        <w:ind w:left="3600" w:hanging="360"/>
+      </w:pPr>
+    </w:lvl>
+    <w:lvl w:ilvl="5" w:tentative="1">
+      <w:start w:val="1"/>
+      <w:numFmt w:val="decimal"/>
+      <w:lvlText w:val="%6."/>
+      <w:lvlJc w:val="left"/>
+      <w:pPr>
+        <w:tabs>
+          <w:tab w:val="num" w:pos="4320"/>
+        </w:tabs>
+        <w:ind w:left="4320" w:hanging="360"/>
+      </w:pPr>
+    </w:lvl>
+    <w:lvl w:ilvl="6" w:tentative="1">
+      <w:start w:val="1"/>
+      <w:numFmt w:val="decimal"/>
+      <w:lvlText w:val="%7."/>
+      <w:lvlJc w:val="left"/>
+      <w:pPr>
+        <w:tabs>
+          <w:tab w:val="num" w:pos="5040"/>
+        </w:tabs>
+        <w:ind w:left="5040" w:hanging="360"/>
+      </w:pPr>
+    </w:lvl>
+    <w:lvl w:ilvl="7" w:tentative="1">
+      <w:start w:val="1"/>
+      <w:numFmt w:val="decimal"/>
+      <w:lvlText w:val="%8."/>
+      <w:lvlJc w:val="left"/>
+      <w:pPr>
+        <w:tabs>
+          <w:tab w:val="num" w:pos="5760"/>
+        </w:tabs>
+        <w:ind w:left="5760" w:hanging="360"/>
+      </w:pPr>
+    </w:lvl>
+    <w:lvl w:ilvl="8" w:tentative="1">
+      <w:start w:val="1"/>
+      <w:numFmt w:val="decimal"/>
+      <w:lvlText w:val="%9."/>
+      <w:lvlJc w:val="left"/>
+      <w:pPr>
+        <w:tabs>
+          <w:tab w:val="num" w:pos="6480"/>
+        </w:tabs>
+        <w:ind w:left="6480" w:hanging="360"/>
+      </w:pPr>
+    </w:lvl>
+  </w:abstractNum>
+  <w:abstractNum w:abstractNumId="4" w15:restartNumberingAfterBreak="0">
+    <w:nsid w:val="58370E72"/>
+    <w:multiLevelType w:val="multilevel"/>
+    <w:tmpl w:val="B906C614"/>
+    <w:lvl w:ilvl="0">
+      <w:start w:val="1"/>
+      <w:numFmt w:val="decimal"/>
+      <w:lvlText w:val="%1."/>
+      <w:lvlJc w:val="left"/>
+      <w:pPr>
+        <w:tabs>
+          <w:tab w:val="num" w:pos="720"/>
+        </w:tabs>
+        <w:ind w:left="720" w:hanging="360"/>
+      </w:pPr>
+    </w:lvl>
+    <w:lvl w:ilvl="1" w:tentative="1">
+      <w:start w:val="1"/>
+      <w:numFmt w:val="decimal"/>
+      <w:lvlText w:val="%2."/>
+      <w:lvlJc w:val="left"/>
+      <w:pPr>
+        <w:tabs>
+          <w:tab w:val="num" w:pos="1440"/>
+        </w:tabs>
+        <w:ind w:left="1440" w:hanging="360"/>
+      </w:pPr>
+    </w:lvl>
+    <w:lvl w:ilvl="2" w:tentative="1">
+      <w:start w:val="1"/>
+      <w:numFmt w:val="decimal"/>
+      <w:lvlText w:val="%3."/>
+      <w:lvlJc w:val="left"/>
+      <w:pPr>
+        <w:tabs>
+          <w:tab w:val="num" w:pos="2160"/>
+        </w:tabs>
+        <w:ind w:left="2160" w:hanging="360"/>
+      </w:pPr>
+    </w:lvl>
+    <w:lvl w:ilvl="3" w:tentative="1">
+      <w:start w:val="1"/>
+      <w:numFmt w:val="decimal"/>
+      <w:lvlText w:val="%4."/>
+      <w:lvlJc w:val="left"/>
+      <w:pPr>
+        <w:tabs>
+          <w:tab w:val="num" w:pos="2880"/>
+        </w:tabs>
+        <w:ind w:left="2880" w:hanging="360"/>
+      </w:pPr>
+    </w:lvl>
+    <w:lvl w:ilvl="4" w:tentative="1">
+      <w:start w:val="1"/>
+      <w:numFmt w:val="decimal"/>
+      <w:lvlText w:val="%5."/>
+      <w:lvlJc w:val="left"/>
+      <w:pPr>
+        <w:tabs>
+          <w:tab w:val="num" w:pos="3600"/>
+        </w:tabs>
+        <w:ind w:left="3600" w:hanging="360"/>
+      </w:pPr>
+    </w:lvl>
+    <w:lvl w:ilvl="5" w:tentative="1">
+      <w:start w:val="1"/>
+      <w:numFmt w:val="decimal"/>
+      <w:lvlText w:val="%6."/>
+      <w:lvlJc w:val="left"/>
+      <w:pPr>
+        <w:tabs>
+          <w:tab w:val="num" w:pos="4320"/>
+        </w:tabs>
+        <w:ind w:left="4320" w:hanging="360"/>
+      </w:pPr>
+    </w:lvl>
+    <w:lvl w:ilvl="6" w:tentative="1">
+      <w:start w:val="1"/>
+      <w:numFmt w:val="decimal"/>
+      <w:lvlText w:val="%7."/>
+      <w:lvlJc w:val="left"/>
+      <w:pPr>
+        <w:tabs>
+          <w:tab w:val="num" w:pos="5040"/>
+        </w:tabs>
+        <w:ind w:left="5040" w:hanging="360"/>
+      </w:pPr>
+    </w:lvl>
+    <w:lvl w:ilvl="7" w:tentative="1">
+      <w:start w:val="1"/>
+      <w:numFmt w:val="decimal"/>
+      <w:lvlText w:val="%8."/>
+      <w:lvlJc w:val="left"/>
+      <w:pPr>
+        <w:tabs>
+          <w:tab w:val="num" w:pos="5760"/>
+        </w:tabs>
+        <w:ind w:left="5760" w:hanging="360"/>
+      </w:pPr>
+    </w:lvl>
+    <w:lvl w:ilvl="8" w:tentative="1">
+      <w:start w:val="1"/>
+      <w:numFmt w:val="decimal"/>
+      <w:lvlText w:val="%9."/>
+      <w:lvlJc w:val="left"/>
+      <w:pPr>
+        <w:tabs>
+          <w:tab w:val="num" w:pos="6480"/>
+        </w:tabs>
+        <w:ind w:left="6480" w:hanging="360"/>
+      </w:pPr>
+    </w:lvl>
+  </w:abstractNum>
+  <w:abstractNum w:abstractNumId="5" w15:restartNumberingAfterBreak="0">
+    <w:nsid w:val="7E403A0C"/>
+    <w:multiLevelType w:val="multilevel"/>
+    <w:tmpl w:val="3C363EEC"/>
+    <w:lvl w:ilvl="0">
+      <w:start w:val="1"/>
+      <w:numFmt w:val="decimal"/>
+      <w:lvlText w:val="%1."/>
+      <w:lvlJc w:val="left"/>
+      <w:pPr>
+        <w:tabs>
+          <w:tab w:val="num" w:pos="720"/>
+        </w:tabs>
+        <w:ind w:left="720" w:hanging="360"/>
+      </w:pPr>
+    </w:lvl>
+    <w:lvl w:ilvl="1" w:tentative="1">
+      <w:start w:val="1"/>
+      <w:numFmt w:val="decimal"/>
+      <w:lvlText w:val="%2."/>
+      <w:lvlJc w:val="left"/>
+      <w:pPr>
+        <w:tabs>
+          <w:tab w:val="num" w:pos="1440"/>
+        </w:tabs>
+        <w:ind w:left="1440" w:hanging="360"/>
+      </w:pPr>
+    </w:lvl>
+    <w:lvl w:ilvl="2" w:tentative="1">
+      <w:start w:val="1"/>
+      <w:numFmt w:val="decimal"/>
+      <w:lvlText w:val="%3."/>
+      <w:lvlJc w:val="left"/>
+      <w:pPr>
+        <w:tabs>
+          <w:tab w:val="num" w:pos="2160"/>
+        </w:tabs>
+        <w:ind w:left="2160" w:hanging="360"/>
+      </w:pPr>
+    </w:lvl>
+    <w:lvl w:ilvl="3" w:tentative="1">
+      <w:start w:val="1"/>
+      <w:numFmt w:val="decimal"/>
+      <w:lvlText w:val="%4."/>
+      <w:lvlJc w:val="left"/>
+      <w:pPr>
+        <w:tabs>
+          <w:tab w:val="num" w:pos="2880"/>
+        </w:tabs>
+        <w:ind w:left="2880" w:hanging="360"/>
+      </w:pPr>
+    </w:lvl>
+    <w:lvl w:ilvl="4" w:tentative="1">
+      <w:start w:val="1"/>
+      <w:numFmt w:val="decimal"/>
+      <w:lvlText w:val="%5."/>
+      <w:lvlJc w:val="left"/>
+      <w:pPr>
+        <w:tabs>
+          <w:tab w:val="num" w:pos="3600"/>
+        </w:tabs>
+        <w:ind w:left="3600" w:hanging="360"/>
+      </w:pPr>
+    </w:lvl>
+    <w:lvl w:ilvl="5" w:tentative="1">
+      <w:start w:val="1"/>
+      <w:numFmt w:val="decimal"/>
+      <w:lvlText w:val="%6."/>
+      <w:lvlJc w:val="left"/>
+      <w:pPr>
+        <w:tabs>
+          <w:tab w:val="num" w:pos="4320"/>
+        </w:tabs>
+        <w:ind w:left="4320" w:hanging="360"/>
+      </w:pPr>
+    </w:lvl>
+    <w:lvl w:ilvl="6" w:tentative="1">
+      <w:start w:val="1"/>
+      <w:numFmt w:val="decimal"/>
+      <w:lvlText w:val="%7."/>
+      <w:lvlJc w:val="left"/>
+      <w:pPr>
+        <w:tabs>
+          <w:tab w:val="num" w:pos="5040"/>
+        </w:tabs>
+        <w:ind w:left="5040" w:hanging="360"/>
+      </w:pPr>
+    </w:lvl>
+    <w:lvl w:ilvl="7" w:tentative="1">
+      <w:start w:val="1"/>
+      <w:numFmt w:val="decimal"/>
+      <w:lvlText w:val="%8."/>
+      <w:lvlJc w:val="left"/>
+      <w:pPr>
+        <w:tabs>
+          <w:tab w:val="num" w:pos="5760"/>
+        </w:tabs>
+        <w:ind w:left="5760" w:hanging="360"/>
+      </w:pPr>
+    </w:lvl>
+    <w:lvl w:ilvl="8" w:tentative="1">
+      <w:start w:val="1"/>
+      <w:numFmt w:val="decimal"/>
+      <w:lvlText w:val="%9."/>
+      <w:lvlJc w:val="left"/>
+      <w:pPr>
+        <w:tabs>
+          <w:tab w:val="num" w:pos="6480"/>
+        </w:tabs>
+        <w:ind w:left="6480" w:hanging="360"/>
+      </w:pPr>
+    </w:lvl>
+  </w:abstractNum>
+  <w:num w:numId="1" w16cid:durableId="1343823432">
+    <w:abstractNumId w:val="1"/>
+  </w:num>
+  <w:num w:numId="2" w16cid:durableId="1427112881">
+    <w:abstractNumId w:val="5"/>
+  </w:num>
+  <w:num w:numId="3" w16cid:durableId="1447122400">
+    <w:abstractNumId w:val="0"/>
+  </w:num>
+  <w:num w:numId="4" w16cid:durableId="1611352640">
+    <w:abstractNumId w:val="2"/>
+  </w:num>
+  <w:num w:numId="5" w16cid:durableId="1204708949">
+    <w:abstractNumId w:val="3"/>
+  </w:num>
+  <w:num w:numId="6" w16cid:durableId="437718908">
+    <w:abstractNumId w:val="4"/>
+  </w:num>
+</w:numbering>
 </file>
 
 <file path=word/styles.xml><?xml version="1.0" encoding="utf-8"?>
@@ -3218,4 +7497,16 @@
     </a:ext>
   </a:extLst>
 </a:theme>
+</file>
+
+<file path=customXml/item1.xml><?xml version="1.0" encoding="utf-8"?>
+<b:Sources xmlns:b="http://schemas.openxmlformats.org/officeDocument/2006/bibliography" xmlns="http://schemas.openxmlformats.org/officeDocument/2006/bibliography" SelectedStyle="\APASixthEditionOfficeOnline.xsl" StyleName="APA" Version="6"/>
+</file>
+
+<file path=customXml/itemProps1.xml><?xml version="1.0" encoding="utf-8"?>
+<ds:datastoreItem xmlns:ds="http://schemas.openxmlformats.org/officeDocument/2006/customXml" ds:itemID="{F117287C-2A65-48BE-9F99-5A7399A87869}">
+  <ds:schemaRefs>
+    <ds:schemaRef ds:uri="http://schemas.openxmlformats.org/officeDocument/2006/bibliography"/>
+  </ds:schemaRefs>
+</ds:datastoreItem>
 </file>
</xml_diff>